<commit_message>
Updated use_casesv0.2 with ΠΛΗΡΩΜΕΣ
</commit_message>
<xml_diff>
--- a/use_casesv0.2.docx
+++ b/use_casesv0.2.docx
@@ -1,6 +1,6 @@
 
 <file path=word/document.xml><?xml version="1.0" encoding="utf-8"?>
-<w:document xmlns:wpc="http://schemas.microsoft.com/office/word/2010/wordprocessingCanvas" xmlns:cx="http://schemas.microsoft.com/office/drawing/2014/chartex" xmlns:cx1="http://schemas.microsoft.com/office/drawing/2015/9/8/chartex" xmlns:cx2="http://schemas.microsoft.com/office/drawing/2015/10/21/chartex" xmlns:cx3="http://schemas.microsoft.com/office/drawing/2016/5/9/chartex" xmlns:cx4="http://schemas.microsoft.com/office/drawing/2016/5/10/chartex" xmlns:cx5="http://schemas.microsoft.com/office/drawing/2016/5/11/chartex" xmlns:cx6="http://schemas.microsoft.com/office/drawing/2016/5/12/chartex" xmlns:cx7="http://schemas.microsoft.com/office/drawing/2016/5/13/chartex" xmlns:cx8="http://schemas.microsoft.com/office/drawing/2016/5/14/chartex" xmlns:mc="http://schemas.openxmlformats.org/markup-compatibility/2006" xmlns:aink="http://schemas.microsoft.com/office/drawing/2016/ink" xmlns:am3d="http://schemas.microsoft.com/office/drawing/2017/model3d" xmlns:o="urn:schemas-microsoft-com:office:office" xmlns:oel="http://schemas.microsoft.com/office/2019/extlst" xmlns:r="http://schemas.openxmlformats.org/officeDocument/2006/relationships" xmlns:m="http://schemas.openxmlformats.org/officeDocument/2006/math" xmlns:v="urn:schemas-microsoft-com:vml" xmlns:wp14="http://schemas.microsoft.com/office/word/2010/wordprocessingDrawing" xmlns:wp="http://schemas.openxmlformats.org/drawingml/2006/wordprocessingDrawing" xmlns:w10="urn:schemas-microsoft-com:office:word" xmlns:w="http://schemas.openxmlformats.org/wordprocessingml/2006/main" xmlns:w14="http://schemas.microsoft.com/office/word/2010/wordml" xmlns:w15="http://schemas.microsoft.com/office/word/2012/wordml" xmlns:w16cex="http://schemas.microsoft.com/office/word/2018/wordml/cex" xmlns:w16cid="http://schemas.microsoft.com/office/word/2016/wordml/cid" xmlns:w16="http://schemas.microsoft.com/office/word/2018/wordml" xmlns:w16du="http://schemas.microsoft.com/office/word/2023/wordml/word16du" xmlns:w16sdtdh="http://schemas.microsoft.com/office/word/2020/wordml/sdtdatahash" xmlns:w16sdtfl="http://schemas.microsoft.com/office/word/2024/wordml/sdtformatlock" xmlns:w16se="http://schemas.microsoft.com/office/word/2015/wordml/symex" xmlns:wpg="http://schemas.microsoft.com/office/word/2010/wordprocessingGroup" xmlns:wpi="http://schemas.microsoft.com/office/word/2010/wordprocessingInk" xmlns:wne="http://schemas.microsoft.com/office/word/2006/wordml" xmlns:wps="http://schemas.microsoft.com/office/word/2010/wordprocessingShape" mc:Ignorable="w14 w15 w16se w16cid w16 w16cex w16sdtdh w16sdtfl w16du wp14">
+<w:document xmlns:wpc="http://schemas.microsoft.com/office/word/2010/wordprocessingCanvas" xmlns:cx="http://schemas.microsoft.com/office/drawing/2014/chartex" xmlns:mc="http://schemas.openxmlformats.org/markup-compatibility/2006" xmlns:o="urn:schemas-microsoft-com:office:office" xmlns:r="http://schemas.openxmlformats.org/officeDocument/2006/relationships" xmlns:m="http://schemas.openxmlformats.org/officeDocument/2006/math" xmlns:v="urn:schemas-microsoft-com:vml" xmlns:wp14="http://schemas.microsoft.com/office/word/2010/wordprocessingDrawing" xmlns:wp="http://schemas.openxmlformats.org/drawingml/2006/wordprocessingDrawing" xmlns:w10="urn:schemas-microsoft-com:office:word" xmlns:w="http://schemas.openxmlformats.org/wordprocessingml/2006/main" xmlns:w14="http://schemas.microsoft.com/office/word/2010/wordml" xmlns:w15="http://schemas.microsoft.com/office/word/2012/wordml" xmlns:w16se="http://schemas.microsoft.com/office/word/2015/wordml/symex" xmlns:wpg="http://schemas.microsoft.com/office/word/2010/wordprocessingGroup" xmlns:wpi="http://schemas.microsoft.com/office/word/2010/wordprocessingInk" xmlns:wne="http://schemas.microsoft.com/office/word/2006/wordml" xmlns:wps="http://schemas.microsoft.com/office/word/2010/wordprocessingShape" mc:Ignorable="w14 w15 w16se wp14">
   <w:body>
     <w:p>
       <w:pPr>
@@ -2265,7 +2265,7 @@
     </w:p>
     <w:p>
       <w:pPr>
-        <w:pStyle w:val="ListParagraph"/>
+        <w:pStyle w:val="a6"/>
         <w:spacing w:after="0" w:line="240" w:lineRule="auto"/>
         <w:rPr>
           <w:rFonts w:ascii="Times New Roman" w:eastAsia="Times New Roman" w:hAnsi="Times New Roman" w:cs="Times New Roman"/>
@@ -2347,7 +2347,7 @@
     </w:p>
     <w:p>
       <w:pPr>
-        <w:pStyle w:val="ListParagraph"/>
+        <w:pStyle w:val="a6"/>
         <w:spacing w:after="0" w:line="240" w:lineRule="auto"/>
         <w:rPr>
           <w:rFonts w:ascii="Times New Roman" w:eastAsia="Times New Roman" w:hAnsi="Times New Roman" w:cs="Times New Roman"/>
@@ -2425,6 +2425,7 @@
         </w:rPr>
         <w:t xml:space="preserve"> </w:t>
       </w:r>
+      <w:proofErr w:type="gramStart"/>
       <w:r>
         <w:rPr>
           <w:b/>
@@ -2440,6 +2441,7 @@
         </w:rPr>
         <w:t xml:space="preserve"> :</w:t>
       </w:r>
+      <w:proofErr w:type="gramEnd"/>
     </w:p>
     <w:p>
       <w:pPr>
@@ -2499,7 +2501,7 @@
     </w:p>
     <w:p>
       <w:pPr>
-        <w:pStyle w:val="ListParagraph"/>
+        <w:pStyle w:val="a6"/>
         <w:numPr>
           <w:ilvl w:val="0"/>
           <w:numId w:val="2"/>
@@ -2535,7 +2537,7 @@
     </w:p>
     <w:p>
       <w:pPr>
-        <w:pStyle w:val="ListParagraph"/>
+        <w:pStyle w:val="a6"/>
         <w:numPr>
           <w:ilvl w:val="0"/>
           <w:numId w:val="2"/>
@@ -2567,7 +2569,7 @@
     </w:p>
     <w:p>
       <w:pPr>
-        <w:pStyle w:val="ListParagraph"/>
+        <w:pStyle w:val="a6"/>
         <w:numPr>
           <w:ilvl w:val="0"/>
           <w:numId w:val="2"/>
@@ -2609,7 +2611,7 @@
     </w:p>
     <w:p>
       <w:pPr>
-        <w:pStyle w:val="ListParagraph"/>
+        <w:pStyle w:val="a6"/>
         <w:numPr>
           <w:ilvl w:val="0"/>
           <w:numId w:val="2"/>
@@ -2641,7 +2643,7 @@
     </w:p>
     <w:p>
       <w:pPr>
-        <w:pStyle w:val="ListParagraph"/>
+        <w:pStyle w:val="a6"/>
         <w:numPr>
           <w:ilvl w:val="0"/>
           <w:numId w:val="2"/>
@@ -2683,7 +2685,7 @@
     </w:p>
     <w:p>
       <w:pPr>
-        <w:pStyle w:val="ListParagraph"/>
+        <w:pStyle w:val="a6"/>
         <w:numPr>
           <w:ilvl w:val="0"/>
           <w:numId w:val="2"/>
@@ -2725,7 +2727,7 @@
     </w:p>
     <w:p>
       <w:pPr>
-        <w:pStyle w:val="ListParagraph"/>
+        <w:pStyle w:val="a6"/>
         <w:numPr>
           <w:ilvl w:val="0"/>
           <w:numId w:val="2"/>
@@ -2823,7 +2825,7 @@
     </w:p>
     <w:p>
       <w:pPr>
-        <w:pStyle w:val="ListParagraph"/>
+        <w:pStyle w:val="a6"/>
         <w:numPr>
           <w:ilvl w:val="0"/>
           <w:numId w:val="3"/>
@@ -2836,38 +2838,38 @@
         <w:rPr>
           <w:lang w:val="el-GR"/>
         </w:rPr>
+        <w:t xml:space="preserve">Ο </w:t>
+      </w:r>
+      <w:r>
+        <w:t>Gym</w:t>
+      </w:r>
+      <w:r>
+        <w:rPr>
+          <w:lang w:val="el-GR"/>
+        </w:rPr>
+        <w:t xml:space="preserve"> </w:t>
+      </w:r>
+      <w:r>
+        <w:t>Owner</w:t>
+      </w:r>
+      <w:r>
+        <w:rPr>
+          <w:lang w:val="el-GR"/>
+        </w:rPr>
+        <w:t xml:space="preserve"> επιλέγει να ενημερώσει ή να τροποποιήσει </w:t>
+      </w:r>
+    </w:p>
+    <w:p>
+      <w:pPr>
+        <w:rPr>
+          <w:lang w:val="el-GR"/>
+        </w:rPr>
+      </w:pPr>
+      <w:r>
+        <w:rPr>
+          <w:lang w:val="el-GR"/>
+        </w:rPr>
         <w:lastRenderedPageBreak/>
-        <w:t xml:space="preserve">Ο </w:t>
-      </w:r>
-      <w:r>
-        <w:t>Gym</w:t>
-      </w:r>
-      <w:r>
-        <w:rPr>
-          <w:lang w:val="el-GR"/>
-        </w:rPr>
-        <w:t xml:space="preserve"> </w:t>
-      </w:r>
-      <w:r>
-        <w:t>Owner</w:t>
-      </w:r>
-      <w:r>
-        <w:rPr>
-          <w:lang w:val="el-GR"/>
-        </w:rPr>
-        <w:t xml:space="preserve"> επιλέγει να ενημερώσει ή να τροποποιήσει </w:t>
-      </w:r>
-    </w:p>
-    <w:p>
-      <w:pPr>
-        <w:rPr>
-          <w:lang w:val="el-GR"/>
-        </w:rPr>
-      </w:pPr>
-      <w:r>
-        <w:rPr>
-          <w:lang w:val="el-GR"/>
-        </w:rPr>
         <w:t xml:space="preserve">ορισμένα δεδομένα (π.χ. αλλαγή ωραρίου, προσθήκη νέας </w:t>
       </w:r>
     </w:p>
@@ -2886,7 +2888,7 @@
     </w:p>
     <w:p>
       <w:pPr>
-        <w:pStyle w:val="ListParagraph"/>
+        <w:pStyle w:val="a6"/>
         <w:numPr>
           <w:ilvl w:val="0"/>
           <w:numId w:val="3"/>
@@ -2906,7 +2908,7 @@
     </w:p>
     <w:p>
       <w:pPr>
-        <w:pStyle w:val="ListParagraph"/>
+        <w:pStyle w:val="a6"/>
         <w:numPr>
           <w:ilvl w:val="0"/>
           <w:numId w:val="3"/>
@@ -2926,7 +2928,7 @@
     </w:p>
     <w:p>
       <w:pPr>
-        <w:pStyle w:val="ListParagraph"/>
+        <w:pStyle w:val="a6"/>
         <w:numPr>
           <w:ilvl w:val="0"/>
           <w:numId w:val="3"/>
@@ -2964,7 +2966,7 @@
     </w:p>
     <w:p>
       <w:pPr>
-        <w:pStyle w:val="ListParagraph"/>
+        <w:pStyle w:val="a6"/>
         <w:numPr>
           <w:ilvl w:val="0"/>
           <w:numId w:val="3"/>
@@ -3078,7 +3080,7 @@
     </w:p>
     <w:p>
       <w:pPr>
-        <w:pStyle w:val="ListParagraph"/>
+        <w:pStyle w:val="a6"/>
         <w:numPr>
           <w:ilvl w:val="0"/>
           <w:numId w:val="4"/>
@@ -3096,7 +3098,7 @@
     </w:p>
     <w:p>
       <w:pPr>
-        <w:pStyle w:val="ListParagraph"/>
+        <w:pStyle w:val="a6"/>
         <w:numPr>
           <w:ilvl w:val="0"/>
           <w:numId w:val="4"/>
@@ -3141,7 +3143,7 @@
     </w:p>
     <w:p>
       <w:pPr>
-        <w:pStyle w:val="ListParagraph"/>
+        <w:pStyle w:val="a6"/>
         <w:numPr>
           <w:ilvl w:val="0"/>
           <w:numId w:val="4"/>
@@ -3291,7 +3293,7 @@
     </w:p>
     <w:p>
       <w:pPr>
-        <w:pStyle w:val="ListParagraph"/>
+        <w:pStyle w:val="a6"/>
         <w:numPr>
           <w:ilvl w:val="0"/>
           <w:numId w:val="5"/>
@@ -3370,7 +3372,7 @@
     <w:bookmarkEnd w:id="8"/>
     <w:p>
       <w:pPr>
-        <w:pStyle w:val="ListParagraph"/>
+        <w:pStyle w:val="a6"/>
         <w:numPr>
           <w:ilvl w:val="0"/>
           <w:numId w:val="5"/>
@@ -3524,7 +3526,7 @@
     </w:p>
     <w:p>
       <w:pPr>
-        <w:pStyle w:val="ListParagraph"/>
+        <w:pStyle w:val="a6"/>
         <w:numPr>
           <w:ilvl w:val="0"/>
           <w:numId w:val="5"/>
@@ -3644,7 +3646,7 @@
     </w:p>
     <w:p>
       <w:pPr>
-        <w:pStyle w:val="ListParagraph"/>
+        <w:pStyle w:val="a6"/>
         <w:numPr>
           <w:ilvl w:val="0"/>
           <w:numId w:val="5"/>
@@ -3723,7 +3725,7 @@
     </w:p>
     <w:p>
       <w:pPr>
-        <w:pStyle w:val="ListParagraph"/>
+        <w:pStyle w:val="a6"/>
         <w:numPr>
           <w:ilvl w:val="0"/>
           <w:numId w:val="5"/>
@@ -3847,7 +3849,7 @@
     </w:p>
     <w:p>
       <w:pPr>
-        <w:pStyle w:val="ListParagraph"/>
+        <w:pStyle w:val="a6"/>
         <w:numPr>
           <w:ilvl w:val="0"/>
           <w:numId w:val="5"/>
@@ -3967,7 +3969,7 @@
     </w:p>
     <w:p>
       <w:pPr>
-        <w:pStyle w:val="ListParagraph"/>
+        <w:pStyle w:val="a6"/>
         <w:numPr>
           <w:ilvl w:val="0"/>
           <w:numId w:val="5"/>
@@ -4046,7 +4048,7 @@
     </w:p>
     <w:p>
       <w:pPr>
-        <w:pStyle w:val="ListParagraph"/>
+        <w:pStyle w:val="a6"/>
         <w:numPr>
           <w:ilvl w:val="0"/>
           <w:numId w:val="5"/>
@@ -4068,7 +4070,6 @@
           <w:szCs w:val="28"/>
           <w:lang w:val="el-GR"/>
         </w:rPr>
-        <w:lastRenderedPageBreak/>
         <w:t xml:space="preserve">Το σύστημα εμφανίζει </w:t>
       </w:r>
       <w:r>
@@ -4092,7 +4093,7 @@
     </w:p>
     <w:p>
       <w:pPr>
-        <w:pStyle w:val="ListParagraph"/>
+        <w:pStyle w:val="a6"/>
         <w:numPr>
           <w:ilvl w:val="0"/>
           <w:numId w:val="5"/>
@@ -4114,6 +4115,7 @@
           <w:szCs w:val="28"/>
           <w:lang w:val="el-GR"/>
         </w:rPr>
+        <w:lastRenderedPageBreak/>
         <w:t xml:space="preserve">Ο </w:t>
       </w:r>
       <w:r>
@@ -4204,7 +4206,7 @@
     </w:p>
     <w:p>
       <w:pPr>
-        <w:pStyle w:val="ListParagraph"/>
+        <w:pStyle w:val="a6"/>
         <w:numPr>
           <w:ilvl w:val="0"/>
           <w:numId w:val="6"/>
@@ -4379,7 +4381,7 @@
     </w:p>
     <w:p>
       <w:pPr>
-        <w:pStyle w:val="ListParagraph"/>
+        <w:pStyle w:val="a6"/>
         <w:numPr>
           <w:ilvl w:val="0"/>
           <w:numId w:val="7"/>
@@ -4444,7 +4446,7 @@
     </w:p>
     <w:p>
       <w:pPr>
-        <w:pStyle w:val="ListParagraph"/>
+        <w:pStyle w:val="a6"/>
         <w:numPr>
           <w:ilvl w:val="0"/>
           <w:numId w:val="7"/>
@@ -4543,7 +4545,7 @@
     </w:p>
     <w:p>
       <w:pPr>
-        <w:pStyle w:val="ListParagraph"/>
+        <w:pStyle w:val="a6"/>
         <w:numPr>
           <w:ilvl w:val="0"/>
           <w:numId w:val="7"/>
@@ -4625,7 +4627,7 @@
     </w:p>
     <w:p>
       <w:pPr>
-        <w:pStyle w:val="ListParagraph"/>
+        <w:pStyle w:val="a6"/>
         <w:numPr>
           <w:ilvl w:val="0"/>
           <w:numId w:val="7"/>
@@ -4698,7 +4700,7 @@
     </w:p>
     <w:p>
       <w:pPr>
-        <w:pStyle w:val="ListParagraph"/>
+        <w:pStyle w:val="a6"/>
         <w:numPr>
           <w:ilvl w:val="0"/>
           <w:numId w:val="6"/>
@@ -4871,7 +4873,7 @@
     </w:p>
     <w:p>
       <w:pPr>
-        <w:pStyle w:val="ListParagraph"/>
+        <w:pStyle w:val="a6"/>
         <w:numPr>
           <w:ilvl w:val="0"/>
           <w:numId w:val="8"/>
@@ -4963,7 +4965,7 @@
     </w:p>
     <w:p>
       <w:pPr>
-        <w:pStyle w:val="ListParagraph"/>
+        <w:pStyle w:val="a6"/>
         <w:numPr>
           <w:ilvl w:val="0"/>
           <w:numId w:val="8"/>
@@ -5045,7 +5047,7 @@
     </w:p>
     <w:p>
       <w:pPr>
-        <w:pStyle w:val="ListParagraph"/>
+        <w:pStyle w:val="a6"/>
         <w:numPr>
           <w:ilvl w:val="0"/>
           <w:numId w:val="8"/>
@@ -5160,7 +5162,7 @@
     </w:p>
     <w:p>
       <w:pPr>
-        <w:pStyle w:val="ListParagraph"/>
+        <w:pStyle w:val="a6"/>
         <w:numPr>
           <w:ilvl w:val="0"/>
           <w:numId w:val="8"/>
@@ -5231,7 +5233,7 @@
     </w:p>
     <w:p>
       <w:pPr>
-        <w:pStyle w:val="ListParagraph"/>
+        <w:pStyle w:val="a6"/>
         <w:numPr>
           <w:ilvl w:val="0"/>
           <w:numId w:val="8"/>
@@ -5290,7 +5292,7 @@
     </w:p>
     <w:p>
       <w:pPr>
-        <w:pStyle w:val="ListParagraph"/>
+        <w:pStyle w:val="a6"/>
         <w:numPr>
           <w:ilvl w:val="0"/>
           <w:numId w:val="8"/>
@@ -5368,7 +5370,6 @@
           <w:sz w:val="32"/>
           <w:szCs w:val="32"/>
         </w:rPr>
-        <w:lastRenderedPageBreak/>
         <w:t>Αξιολόγηση</w:t>
       </w:r>
       <w:proofErr w:type="spellEnd"/>
@@ -5486,6 +5487,7 @@
           <w:sz w:val="28"/>
           <w:szCs w:val="28"/>
         </w:rPr>
+        <w:lastRenderedPageBreak/>
         <w:t>O</w:t>
       </w:r>
       <w:r>
@@ -6395,6 +6397,7 @@
           <w:szCs w:val="28"/>
           <w:lang w:val="el-GR"/>
         </w:rPr>
+        <w:lastRenderedPageBreak/>
         <w:t xml:space="preserve">          </w:t>
       </w:r>
       <w:r>
@@ -7239,6 +7242,7 @@
         <w:t xml:space="preserve"> </w:t>
       </w:r>
       <w:proofErr w:type="spellStart"/>
+      <w:proofErr w:type="gramStart"/>
       <w:r>
         <w:rPr>
           <w:rFonts w:ascii="Times New Roman" w:hAnsi="Times New Roman" w:cs="Times New Roman"/>
@@ -7258,10 +7262,11 @@
         </w:rPr>
         <w:t xml:space="preserve"> :</w:t>
       </w:r>
-    </w:p>
-    <w:p>
-      <w:pPr>
-        <w:pStyle w:val="ListParagraph"/>
+      <w:proofErr w:type="gramEnd"/>
+    </w:p>
+    <w:p>
+      <w:pPr>
+        <w:pStyle w:val="a6"/>
         <w:numPr>
           <w:ilvl w:val="0"/>
           <w:numId w:val="10"/>
@@ -7354,7 +7359,7 @@
     </w:p>
     <w:p>
       <w:pPr>
-        <w:pStyle w:val="ListParagraph"/>
+        <w:pStyle w:val="a6"/>
         <w:numPr>
           <w:ilvl w:val="0"/>
           <w:numId w:val="10"/>
@@ -7374,7 +7379,6 @@
           <w:szCs w:val="28"/>
           <w:lang w:val="el-GR"/>
         </w:rPr>
-        <w:lastRenderedPageBreak/>
         <w:t xml:space="preserve">Το σύστημα οδηγεί τον </w:t>
       </w:r>
       <w:r>
@@ -7448,7 +7452,7 @@
     </w:p>
     <w:p>
       <w:pPr>
-        <w:pStyle w:val="ListParagraph"/>
+        <w:pStyle w:val="a6"/>
         <w:numPr>
           <w:ilvl w:val="0"/>
           <w:numId w:val="10"/>
@@ -7467,6 +7471,7 @@
           <w:sz w:val="28"/>
           <w:szCs w:val="28"/>
         </w:rPr>
+        <w:lastRenderedPageBreak/>
         <w:t>O</w:t>
       </w:r>
       <w:r>
@@ -7553,7 +7558,7 @@
     </w:p>
     <w:p>
       <w:pPr>
-        <w:pStyle w:val="ListParagraph"/>
+        <w:pStyle w:val="a6"/>
         <w:numPr>
           <w:ilvl w:val="0"/>
           <w:numId w:val="10"/>
@@ -7630,7 +7635,7 @@
     </w:p>
     <w:p>
       <w:pPr>
-        <w:pStyle w:val="ListParagraph"/>
+        <w:pStyle w:val="a6"/>
         <w:numPr>
           <w:ilvl w:val="0"/>
           <w:numId w:val="10"/>
@@ -7708,7 +7713,7 @@
     </w:p>
     <w:p>
       <w:pPr>
-        <w:pStyle w:val="ListParagraph"/>
+        <w:pStyle w:val="a6"/>
         <w:numPr>
           <w:ilvl w:val="0"/>
           <w:numId w:val="10"/>
@@ -7805,7 +7810,7 @@
     </w:p>
     <w:p>
       <w:pPr>
-        <w:pStyle w:val="ListParagraph"/>
+        <w:pStyle w:val="a6"/>
         <w:numPr>
           <w:ilvl w:val="0"/>
           <w:numId w:val="10"/>
@@ -7867,7 +7872,7 @@
     <w:bookmarkEnd w:id="29"/>
     <w:p>
       <w:pPr>
-        <w:pStyle w:val="ListParagraph"/>
+        <w:pStyle w:val="a6"/>
         <w:numPr>
           <w:ilvl w:val="0"/>
           <w:numId w:val="10"/>
@@ -7926,7 +7931,7 @@
     </w:p>
     <w:p>
       <w:pPr>
-        <w:pStyle w:val="ListParagraph"/>
+        <w:pStyle w:val="a6"/>
         <w:numPr>
           <w:ilvl w:val="0"/>
           <w:numId w:val="10"/>
@@ -8003,7 +8008,7 @@
     </w:p>
     <w:p>
       <w:pPr>
-        <w:pStyle w:val="ListParagraph"/>
+        <w:pStyle w:val="a6"/>
         <w:numPr>
           <w:ilvl w:val="0"/>
           <w:numId w:val="10"/>
@@ -8176,7 +8181,7 @@
     </w:p>
     <w:p>
       <w:pPr>
-        <w:pStyle w:val="ListParagraph"/>
+        <w:pStyle w:val="a6"/>
         <w:numPr>
           <w:ilvl w:val="0"/>
           <w:numId w:val="11"/>
@@ -8235,7 +8240,7 @@
     </w:p>
     <w:p>
       <w:pPr>
-        <w:pStyle w:val="ListParagraph"/>
+        <w:pStyle w:val="a6"/>
         <w:numPr>
           <w:ilvl w:val="0"/>
           <w:numId w:val="11"/>
@@ -8330,7 +8335,7 @@
     </w:p>
     <w:p>
       <w:pPr>
-        <w:pStyle w:val="ListParagraph"/>
+        <w:pStyle w:val="a6"/>
         <w:numPr>
           <w:ilvl w:val="0"/>
           <w:numId w:val="11"/>
@@ -8389,7 +8394,7 @@
     </w:p>
     <w:p>
       <w:pPr>
-        <w:pStyle w:val="ListParagraph"/>
+        <w:pStyle w:val="a6"/>
         <w:numPr>
           <w:ilvl w:val="0"/>
           <w:numId w:val="11"/>
@@ -8466,7 +8471,7 @@
     </w:p>
     <w:p>
       <w:pPr>
-        <w:pStyle w:val="ListParagraph"/>
+        <w:pStyle w:val="a6"/>
         <w:numPr>
           <w:ilvl w:val="0"/>
           <w:numId w:val="11"/>
@@ -8560,7 +8565,7 @@
     </w:p>
     <w:p>
       <w:pPr>
-        <w:pStyle w:val="ListParagraph"/>
+        <w:pStyle w:val="a6"/>
         <w:spacing w:line="259" w:lineRule="auto"/>
         <w:rPr>
           <w:rFonts w:ascii="Times New Roman" w:hAnsi="Times New Roman" w:cs="Times New Roman"/>
@@ -8651,7 +8656,7 @@
     </w:p>
     <w:p>
       <w:pPr>
-        <w:pStyle w:val="ListParagraph"/>
+        <w:pStyle w:val="a6"/>
         <w:numPr>
           <w:ilvl w:val="0"/>
           <w:numId w:val="12"/>
@@ -8719,7 +8724,7 @@
     </w:p>
     <w:p>
       <w:pPr>
-        <w:pStyle w:val="ListParagraph"/>
+        <w:pStyle w:val="a6"/>
         <w:numPr>
           <w:ilvl w:val="0"/>
           <w:numId w:val="12"/>
@@ -8817,6 +8822,7 @@
           <w:b/>
           <w:bCs/>
         </w:rPr>
+        <w:lastRenderedPageBreak/>
         <w:t>Dash</w:t>
       </w:r>
       <w:r>
@@ -8922,7 +8928,7 @@
     </w:p>
     <w:p>
       <w:pPr>
-        <w:pStyle w:val="ListParagraph"/>
+        <w:pStyle w:val="a6"/>
         <w:numPr>
           <w:ilvl w:val="0"/>
           <w:numId w:val="2"/>
@@ -8958,7 +8964,7 @@
     </w:p>
     <w:p>
       <w:pPr>
-        <w:pStyle w:val="ListParagraph"/>
+        <w:pStyle w:val="a6"/>
         <w:numPr>
           <w:ilvl w:val="0"/>
           <w:numId w:val="2"/>
@@ -8994,7 +9000,7 @@
     </w:p>
     <w:p>
       <w:pPr>
-        <w:pStyle w:val="ListParagraph"/>
+        <w:pStyle w:val="a6"/>
         <w:numPr>
           <w:ilvl w:val="0"/>
           <w:numId w:val="2"/>
@@ -9026,7 +9032,7 @@
     </w:p>
     <w:p>
       <w:pPr>
-        <w:pStyle w:val="ListParagraph"/>
+        <w:pStyle w:val="a6"/>
         <w:numPr>
           <w:ilvl w:val="0"/>
           <w:numId w:val="2"/>
@@ -9062,7 +9068,7 @@
     </w:p>
     <w:p>
       <w:pPr>
-        <w:pStyle w:val="ListParagraph"/>
+        <w:pStyle w:val="a6"/>
         <w:numPr>
           <w:ilvl w:val="0"/>
           <w:numId w:val="2"/>
@@ -9098,7 +9104,7 @@
     </w:p>
     <w:p>
       <w:pPr>
-        <w:pStyle w:val="ListParagraph"/>
+        <w:pStyle w:val="a6"/>
         <w:numPr>
           <w:ilvl w:val="0"/>
           <w:numId w:val="2"/>
@@ -9196,7 +9202,7 @@
     </w:p>
     <w:p>
       <w:pPr>
-        <w:pStyle w:val="ListParagraph"/>
+        <w:pStyle w:val="a6"/>
         <w:numPr>
           <w:ilvl w:val="0"/>
           <w:numId w:val="3"/>
@@ -9258,7 +9264,7 @@
     </w:p>
     <w:p>
       <w:pPr>
-        <w:pStyle w:val="ListParagraph"/>
+        <w:pStyle w:val="a6"/>
         <w:numPr>
           <w:ilvl w:val="0"/>
           <w:numId w:val="3"/>
@@ -9278,7 +9284,7 @@
     </w:p>
     <w:p>
       <w:pPr>
-        <w:pStyle w:val="ListParagraph"/>
+        <w:pStyle w:val="a6"/>
         <w:numPr>
           <w:ilvl w:val="0"/>
           <w:numId w:val="3"/>
@@ -9298,7 +9304,7 @@
     </w:p>
     <w:p>
       <w:pPr>
-        <w:pStyle w:val="ListParagraph"/>
+        <w:pStyle w:val="a6"/>
         <w:numPr>
           <w:ilvl w:val="0"/>
           <w:numId w:val="3"/>
@@ -9336,7 +9342,7 @@
     </w:p>
     <w:p>
       <w:pPr>
-        <w:pStyle w:val="ListParagraph"/>
+        <w:pStyle w:val="a6"/>
         <w:numPr>
           <w:ilvl w:val="0"/>
           <w:numId w:val="3"/>
@@ -9450,7 +9456,7 @@
     </w:p>
     <w:p>
       <w:pPr>
-        <w:pStyle w:val="ListParagraph"/>
+        <w:pStyle w:val="a6"/>
         <w:numPr>
           <w:ilvl w:val="0"/>
           <w:numId w:val="4"/>
@@ -9468,7 +9474,7 @@
     </w:p>
     <w:p>
       <w:pPr>
-        <w:pStyle w:val="ListParagraph"/>
+        <w:pStyle w:val="a6"/>
         <w:numPr>
           <w:ilvl w:val="0"/>
           <w:numId w:val="4"/>
@@ -9507,7 +9513,7 @@
     </w:p>
     <w:p>
       <w:pPr>
-        <w:pStyle w:val="ListParagraph"/>
+        <w:pStyle w:val="a6"/>
         <w:numPr>
           <w:ilvl w:val="0"/>
           <w:numId w:val="4"/>
@@ -9608,7 +9614,6 @@
           <w:b/>
           <w:bCs/>
         </w:rPr>
-        <w:lastRenderedPageBreak/>
         <w:t>Βα</w:t>
       </w:r>
       <w:proofErr w:type="spellStart"/>
@@ -9628,6 +9633,7 @@
         <w:t xml:space="preserve"> </w:t>
       </w:r>
       <w:proofErr w:type="spellStart"/>
+      <w:proofErr w:type="gramStart"/>
       <w:r>
         <w:rPr>
           <w:b/>
@@ -9643,10 +9649,11 @@
         </w:rPr>
         <w:t xml:space="preserve"> :</w:t>
       </w:r>
-    </w:p>
-    <w:p>
-      <w:pPr>
-        <w:pStyle w:val="ListParagraph"/>
+      <w:proofErr w:type="gramEnd"/>
+    </w:p>
+    <w:p>
+      <w:pPr>
+        <w:pStyle w:val="a6"/>
         <w:numPr>
           <w:ilvl w:val="0"/>
           <w:numId w:val="13"/>
@@ -9713,7 +9720,7 @@
     </w:p>
     <w:p>
       <w:pPr>
-        <w:pStyle w:val="ListParagraph"/>
+        <w:pStyle w:val="a6"/>
         <w:numPr>
           <w:ilvl w:val="0"/>
           <w:numId w:val="13"/>
@@ -9730,6 +9737,7 @@
           <w:bCs/>
           <w:lang w:val="el-GR"/>
         </w:rPr>
+        <w:lastRenderedPageBreak/>
         <w:t xml:space="preserve">Το Σύστημα εμφανίζει την οθόνη που φαίνεται ο αριθμός των εγγραφών, η </w:t>
       </w:r>
       <w:proofErr w:type="spellStart"/>
@@ -9753,7 +9761,7 @@
     </w:p>
     <w:p>
       <w:pPr>
-        <w:pStyle w:val="ListParagraph"/>
+        <w:pStyle w:val="a6"/>
         <w:numPr>
           <w:ilvl w:val="0"/>
           <w:numId w:val="13"/>
@@ -9805,7 +9813,7 @@
     </w:p>
     <w:p>
       <w:pPr>
-        <w:pStyle w:val="ListParagraph"/>
+        <w:pStyle w:val="a6"/>
         <w:numPr>
           <w:ilvl w:val="0"/>
           <w:numId w:val="13"/>
@@ -9827,7 +9835,7 @@
     </w:p>
     <w:p>
       <w:pPr>
-        <w:pStyle w:val="ListParagraph"/>
+        <w:pStyle w:val="a6"/>
         <w:numPr>
           <w:ilvl w:val="0"/>
           <w:numId w:val="13"/>
@@ -9886,7 +9894,7 @@
     </w:p>
     <w:p>
       <w:pPr>
-        <w:pStyle w:val="ListParagraph"/>
+        <w:pStyle w:val="a6"/>
         <w:numPr>
           <w:ilvl w:val="0"/>
           <w:numId w:val="13"/>
@@ -9908,7 +9916,7 @@
     </w:p>
     <w:p>
       <w:pPr>
-        <w:pStyle w:val="ListParagraph"/>
+        <w:pStyle w:val="a6"/>
         <w:numPr>
           <w:ilvl w:val="0"/>
           <w:numId w:val="13"/>
@@ -9960,7 +9968,7 @@
     </w:p>
     <w:p>
       <w:pPr>
-        <w:pStyle w:val="ListParagraph"/>
+        <w:pStyle w:val="a6"/>
         <w:numPr>
           <w:ilvl w:val="0"/>
           <w:numId w:val="13"/>
@@ -10244,7 +10252,7 @@
     </w:p>
     <w:p>
       <w:pPr>
-        <w:pStyle w:val="ListParagraph"/>
+        <w:pStyle w:val="a6"/>
         <w:numPr>
           <w:ilvl w:val="0"/>
           <w:numId w:val="14"/>
@@ -10296,7 +10304,7 @@
     </w:p>
     <w:p>
       <w:pPr>
-        <w:pStyle w:val="ListParagraph"/>
+        <w:pStyle w:val="a6"/>
         <w:numPr>
           <w:ilvl w:val="0"/>
           <w:numId w:val="14"/>
@@ -10318,7 +10326,7 @@
     </w:p>
     <w:p>
       <w:pPr>
-        <w:pStyle w:val="ListParagraph"/>
+        <w:pStyle w:val="a6"/>
         <w:numPr>
           <w:ilvl w:val="0"/>
           <w:numId w:val="14"/>
@@ -10370,7 +10378,7 @@
     </w:p>
     <w:p>
       <w:pPr>
-        <w:pStyle w:val="ListParagraph"/>
+        <w:pStyle w:val="a6"/>
         <w:numPr>
           <w:ilvl w:val="0"/>
           <w:numId w:val="14"/>
@@ -10392,7 +10400,7 @@
     </w:p>
     <w:p>
       <w:pPr>
-        <w:pStyle w:val="ListParagraph"/>
+        <w:pStyle w:val="a6"/>
         <w:numPr>
           <w:ilvl w:val="0"/>
           <w:numId w:val="14"/>
@@ -10444,7 +10452,7 @@
     </w:p>
     <w:p>
       <w:pPr>
-        <w:pStyle w:val="ListParagraph"/>
+        <w:pStyle w:val="a6"/>
         <w:numPr>
           <w:ilvl w:val="0"/>
           <w:numId w:val="14"/>
@@ -10461,13 +10469,12 @@
           <w:bCs/>
           <w:lang w:val="el-GR"/>
         </w:rPr>
-        <w:lastRenderedPageBreak/>
         <w:t>Το Σύστημα Εμφανίζει την οθόνη όπου ο χρήστης οφείλει να βάλει την ονομασία της κάθε δραστηριότητας.</w:t>
       </w:r>
     </w:p>
     <w:p>
       <w:pPr>
-        <w:pStyle w:val="ListParagraph"/>
+        <w:pStyle w:val="a6"/>
         <w:numPr>
           <w:ilvl w:val="0"/>
           <w:numId w:val="14"/>
@@ -10519,7 +10526,7 @@
     </w:p>
     <w:p>
       <w:pPr>
-        <w:pStyle w:val="ListParagraph"/>
+        <w:pStyle w:val="a6"/>
         <w:numPr>
           <w:ilvl w:val="0"/>
           <w:numId w:val="14"/>
@@ -10536,6 +10543,7 @@
           <w:bCs/>
           <w:lang w:val="el-GR"/>
         </w:rPr>
+        <w:lastRenderedPageBreak/>
         <w:t>Το Σύστημα αποθηκεύει στην βάση δεδομένων το Ωρολόγιο Πρόγραμμα.</w:t>
       </w:r>
     </w:p>
@@ -10585,7 +10593,7 @@
     </w:p>
     <w:p>
       <w:pPr>
-        <w:pStyle w:val="ListParagraph"/>
+        <w:pStyle w:val="a6"/>
         <w:numPr>
           <w:ilvl w:val="0"/>
           <w:numId w:val="15"/>
@@ -10801,7 +10809,7 @@
     </w:p>
     <w:p>
       <w:pPr>
-        <w:pStyle w:val="ListParagraph"/>
+        <w:pStyle w:val="a6"/>
         <w:numPr>
           <w:ilvl w:val="0"/>
           <w:numId w:val="16"/>
@@ -10837,7 +10845,7 @@
     </w:p>
     <w:p>
       <w:pPr>
-        <w:pStyle w:val="ListParagraph"/>
+        <w:pStyle w:val="a6"/>
         <w:numPr>
           <w:ilvl w:val="0"/>
           <w:numId w:val="16"/>
@@ -10869,7 +10877,7 @@
     </w:p>
     <w:p>
       <w:pPr>
-        <w:pStyle w:val="ListParagraph"/>
+        <w:pStyle w:val="a6"/>
         <w:numPr>
           <w:ilvl w:val="0"/>
           <w:numId w:val="16"/>
@@ -10939,7 +10947,7 @@
     </w:p>
     <w:p>
       <w:pPr>
-        <w:pStyle w:val="ListParagraph"/>
+        <w:pStyle w:val="a6"/>
         <w:numPr>
           <w:ilvl w:val="0"/>
           <w:numId w:val="16"/>
@@ -11024,7 +11032,7 @@
     </w:p>
     <w:p>
       <w:pPr>
-        <w:pStyle w:val="ListParagraph"/>
+        <w:pStyle w:val="a6"/>
         <w:numPr>
           <w:ilvl w:val="0"/>
           <w:numId w:val="16"/>
@@ -11056,7 +11064,7 @@
     </w:p>
     <w:p>
       <w:pPr>
-        <w:pStyle w:val="ListParagraph"/>
+        <w:pStyle w:val="a6"/>
         <w:numPr>
           <w:ilvl w:val="0"/>
           <w:numId w:val="16"/>
@@ -11108,7 +11116,6 @@
         <w:rPr>
           <w:lang w:val="el-GR"/>
         </w:rPr>
-        <w:lastRenderedPageBreak/>
         <w:t xml:space="preserve">5.α.2 Ο </w:t>
       </w:r>
       <w:r>
@@ -12479,7 +12486,6 @@
           <w:szCs w:val="32"/>
           <w:lang w:val="el-GR"/>
         </w:rPr>
-        <w:lastRenderedPageBreak/>
         <w:t xml:space="preserve">Εναλλακτική Ροή </w:t>
       </w:r>
       <w:r>
@@ -13692,7 +13698,7 @@
     </w:p>
     <w:p>
       <w:pPr>
-        <w:pStyle w:val="ListParagraph"/>
+        <w:pStyle w:val="a6"/>
         <w:numPr>
           <w:ilvl w:val="0"/>
           <w:numId w:val="17"/>
@@ -13708,7 +13714,6 @@
           <w:rFonts w:ascii="Times New Roman" w:hAnsi="Times New Roman" w:cs="Times New Roman"/>
           <w:lang w:val="el-GR"/>
         </w:rPr>
-        <w:lastRenderedPageBreak/>
         <w:t xml:space="preserve">Ο </w:t>
       </w:r>
       <w:r>
@@ -13740,7 +13745,7 @@
     </w:p>
     <w:p>
       <w:pPr>
-        <w:pStyle w:val="ListParagraph"/>
+        <w:pStyle w:val="a6"/>
         <w:numPr>
           <w:ilvl w:val="0"/>
           <w:numId w:val="17"/>
@@ -13761,7 +13766,7 @@
     </w:p>
     <w:p>
       <w:pPr>
-        <w:pStyle w:val="ListParagraph"/>
+        <w:pStyle w:val="a6"/>
         <w:numPr>
           <w:ilvl w:val="0"/>
           <w:numId w:val="17"/>
@@ -13808,7 +13813,7 @@
     </w:p>
     <w:p>
       <w:pPr>
-        <w:pStyle w:val="ListParagraph"/>
+        <w:pStyle w:val="a6"/>
         <w:numPr>
           <w:ilvl w:val="0"/>
           <w:numId w:val="17"/>
@@ -13856,7 +13861,7 @@
     </w:p>
     <w:p>
       <w:pPr>
-        <w:pStyle w:val="ListParagraph"/>
+        <w:pStyle w:val="a6"/>
         <w:numPr>
           <w:ilvl w:val="0"/>
           <w:numId w:val="17"/>
@@ -13880,7 +13885,7 @@
     <w:bookmarkEnd w:id="39"/>
     <w:p>
       <w:pPr>
-        <w:pStyle w:val="ListParagraph"/>
+        <w:pStyle w:val="a6"/>
         <w:numPr>
           <w:ilvl w:val="0"/>
           <w:numId w:val="17"/>
@@ -13896,6 +13901,7 @@
           <w:rFonts w:ascii="Times New Roman" w:hAnsi="Times New Roman" w:cs="Times New Roman"/>
           <w:lang w:val="el-GR"/>
         </w:rPr>
+        <w:lastRenderedPageBreak/>
         <w:t>Το σύστημα εμφανίζει την λίστα των επιλεγμένων προφίλ γυμναστηρίων με αλφαβητική σειρά ονόματος</w:t>
       </w:r>
       <w:r>
@@ -13915,7 +13921,7 @@
     </w:p>
     <w:p>
       <w:pPr>
-        <w:pStyle w:val="ListParagraph"/>
+        <w:pStyle w:val="a6"/>
         <w:numPr>
           <w:ilvl w:val="0"/>
           <w:numId w:val="17"/>
@@ -13962,7 +13968,7 @@
     </w:p>
     <w:p>
       <w:pPr>
-        <w:pStyle w:val="ListParagraph"/>
+        <w:pStyle w:val="a6"/>
         <w:numPr>
           <w:ilvl w:val="0"/>
           <w:numId w:val="17"/>
@@ -13983,7 +13989,7 @@
     </w:p>
     <w:p>
       <w:pPr>
-        <w:pStyle w:val="ListParagraph"/>
+        <w:pStyle w:val="a6"/>
         <w:numPr>
           <w:ilvl w:val="0"/>
           <w:numId w:val="17"/>
@@ -14512,15 +14518,17 @@
           <w:bCs/>
           <w:sz w:val="28"/>
           <w:szCs w:val="28"/>
-        </w:rPr>
-      </w:pPr>
-      <w:r>
-        <w:rPr>
-          <w:rFonts w:ascii="Times New Roman" w:hAnsi="Times New Roman" w:cs="Times New Roman"/>
-          <w:b/>
-          <w:bCs/>
-          <w:sz w:val="28"/>
-          <w:szCs w:val="28"/>
+          <w:lang w:val="el-GR"/>
+        </w:rPr>
+      </w:pPr>
+      <w:r>
+        <w:rPr>
+          <w:rFonts w:ascii="Times New Roman" w:hAnsi="Times New Roman" w:cs="Times New Roman"/>
+          <w:b/>
+          <w:bCs/>
+          <w:sz w:val="28"/>
+          <w:szCs w:val="28"/>
+          <w:lang w:val="el-GR"/>
         </w:rPr>
         <w:t>////////////////////////////////////////////////////////////////////////////////////////////////////////////////////////</w:t>
       </w:r>
@@ -14534,6 +14542,7 @@
           <w:bCs/>
           <w:sz w:val="28"/>
           <w:szCs w:val="28"/>
+          <w:lang w:val="el-GR"/>
         </w:rPr>
       </w:pPr>
     </w:p>
@@ -14546,6 +14555,7 @@
           <w:bCs/>
           <w:sz w:val="28"/>
           <w:szCs w:val="28"/>
+          <w:lang w:val="el-GR"/>
         </w:rPr>
       </w:pPr>
     </w:p>
@@ -14558,6 +14568,7 @@
           <w:bCs/>
           <w:sz w:val="28"/>
           <w:szCs w:val="28"/>
+          <w:lang w:val="el-GR"/>
         </w:rPr>
       </w:pPr>
     </w:p>
@@ -14762,6 +14773,7 @@
           <w:szCs w:val="28"/>
           <w:lang w:val="el-GR"/>
         </w:rPr>
+        <w:lastRenderedPageBreak/>
         <w:t>2.</w:t>
       </w:r>
       <w:r>
@@ -15638,175 +15650,175 @@
           <w:szCs w:val="28"/>
           <w:lang w:val="el-GR"/>
         </w:rPr>
+        <w:t xml:space="preserve">6. Συμπληρώνει το πεδίο και ξανά πατάει το κουμπί της </w:t>
+      </w:r>
+    </w:p>
+    <w:p>
+      <w:pPr>
+        <w:spacing w:line="259" w:lineRule="auto"/>
+        <w:rPr>
+          <w:rFonts w:ascii="Times New Roman" w:hAnsi="Times New Roman" w:cs="Times New Roman"/>
+          <w:b/>
+          <w:bCs/>
+          <w:sz w:val="28"/>
+          <w:szCs w:val="28"/>
+          <w:lang w:val="el-GR"/>
+        </w:rPr>
+      </w:pPr>
+      <w:r>
+        <w:rPr>
+          <w:rFonts w:ascii="Times New Roman" w:hAnsi="Times New Roman" w:cs="Times New Roman"/>
+          <w:b/>
+          <w:bCs/>
+          <w:sz w:val="28"/>
+          <w:szCs w:val="28"/>
+          <w:lang w:val="el-GR"/>
+        </w:rPr>
+        <w:t>αποθήκευσης των πληροφοριών.</w:t>
+      </w:r>
+    </w:p>
+    <w:p>
+      <w:pPr>
+        <w:spacing w:line="259" w:lineRule="auto"/>
+        <w:rPr>
+          <w:rFonts w:ascii="Times New Roman" w:hAnsi="Times New Roman" w:cs="Times New Roman"/>
+          <w:b/>
+          <w:bCs/>
+          <w:sz w:val="28"/>
+          <w:szCs w:val="28"/>
+          <w:lang w:val="el-GR"/>
+        </w:rPr>
+      </w:pPr>
+      <w:r>
+        <w:rPr>
+          <w:rFonts w:ascii="Times New Roman" w:hAnsi="Times New Roman" w:cs="Times New Roman"/>
+          <w:b/>
+          <w:bCs/>
+          <w:sz w:val="28"/>
+          <w:szCs w:val="28"/>
+          <w:lang w:val="el-GR"/>
+        </w:rPr>
+        <w:t xml:space="preserve"> Εναλλακτική Ροή 2 </w:t>
+      </w:r>
+    </w:p>
+    <w:p>
+      <w:pPr>
+        <w:spacing w:line="259" w:lineRule="auto"/>
+        <w:rPr>
+          <w:rFonts w:ascii="Times New Roman" w:hAnsi="Times New Roman" w:cs="Times New Roman"/>
+          <w:b/>
+          <w:bCs/>
+          <w:sz w:val="28"/>
+          <w:szCs w:val="28"/>
+          <w:lang w:val="el-GR"/>
+        </w:rPr>
+      </w:pPr>
+      <w:r>
+        <w:rPr>
+          <w:rFonts w:ascii="Times New Roman" w:hAnsi="Times New Roman" w:cs="Times New Roman"/>
+          <w:b/>
+          <w:bCs/>
+          <w:sz w:val="28"/>
+          <w:szCs w:val="28"/>
+          <w:lang w:val="el-GR"/>
+        </w:rPr>
+        <w:t xml:space="preserve">1. Ο </w:t>
+      </w:r>
+      <w:proofErr w:type="spellStart"/>
+      <w:r>
+        <w:rPr>
+          <w:rFonts w:ascii="Times New Roman" w:hAnsi="Times New Roman" w:cs="Times New Roman"/>
+          <w:b/>
+          <w:bCs/>
+          <w:sz w:val="28"/>
+          <w:szCs w:val="28"/>
+          <w:lang w:val="el-GR"/>
+        </w:rPr>
+        <w:t>Gym</w:t>
+      </w:r>
+      <w:proofErr w:type="spellEnd"/>
+      <w:r>
+        <w:rPr>
+          <w:rFonts w:ascii="Times New Roman" w:hAnsi="Times New Roman" w:cs="Times New Roman"/>
+          <w:b/>
+          <w:bCs/>
+          <w:sz w:val="28"/>
+          <w:szCs w:val="28"/>
+          <w:lang w:val="el-GR"/>
+        </w:rPr>
+        <w:t xml:space="preserve"> </w:t>
+      </w:r>
+      <w:proofErr w:type="spellStart"/>
+      <w:r>
+        <w:rPr>
+          <w:rFonts w:ascii="Times New Roman" w:hAnsi="Times New Roman" w:cs="Times New Roman"/>
+          <w:b/>
+          <w:bCs/>
+          <w:sz w:val="28"/>
+          <w:szCs w:val="28"/>
+          <w:lang w:val="el-GR"/>
+        </w:rPr>
+        <w:t>Owner</w:t>
+      </w:r>
+      <w:proofErr w:type="spellEnd"/>
+      <w:r>
+        <w:rPr>
+          <w:rFonts w:ascii="Times New Roman" w:hAnsi="Times New Roman" w:cs="Times New Roman"/>
+          <w:b/>
+          <w:bCs/>
+          <w:sz w:val="28"/>
+          <w:szCs w:val="28"/>
+          <w:lang w:val="el-GR"/>
+        </w:rPr>
+        <w:t xml:space="preserve"> ξεκινά την διαμόρφωση του προφίλ του.</w:t>
+      </w:r>
+    </w:p>
+    <w:p>
+      <w:pPr>
+        <w:spacing w:line="259" w:lineRule="auto"/>
+        <w:rPr>
+          <w:rFonts w:ascii="Times New Roman" w:hAnsi="Times New Roman" w:cs="Times New Roman"/>
+          <w:b/>
+          <w:bCs/>
+          <w:sz w:val="28"/>
+          <w:szCs w:val="28"/>
+          <w:lang w:val="el-GR"/>
+        </w:rPr>
+      </w:pPr>
+      <w:r>
+        <w:rPr>
+          <w:rFonts w:ascii="Times New Roman" w:hAnsi="Times New Roman" w:cs="Times New Roman"/>
+          <w:b/>
+          <w:bCs/>
+          <w:sz w:val="28"/>
+          <w:szCs w:val="28"/>
+          <w:lang w:val="el-GR"/>
+        </w:rPr>
+        <w:t>2. Το σύστημα σε οποιοδήποτε σημείο καταρρέει λόγω βλάβης.</w:t>
+      </w:r>
+    </w:p>
+    <w:p>
+      <w:pPr>
+        <w:spacing w:line="259" w:lineRule="auto"/>
+        <w:rPr>
+          <w:rFonts w:ascii="Times New Roman" w:hAnsi="Times New Roman" w:cs="Times New Roman"/>
+          <w:b/>
+          <w:bCs/>
+          <w:sz w:val="28"/>
+          <w:szCs w:val="28"/>
+          <w:lang w:val="el-GR"/>
+        </w:rPr>
+      </w:pPr>
+      <w:r>
+        <w:rPr>
+          <w:rFonts w:ascii="Times New Roman" w:hAnsi="Times New Roman" w:cs="Times New Roman"/>
+          <w:b/>
+          <w:bCs/>
+          <w:sz w:val="28"/>
+          <w:szCs w:val="28"/>
+          <w:lang w:val="el-GR"/>
+        </w:rPr>
         <w:lastRenderedPageBreak/>
-        <w:t xml:space="preserve">6. Συμπληρώνει το πεδίο και ξανά πατάει το κουμπί της </w:t>
-      </w:r>
-    </w:p>
-    <w:p>
-      <w:pPr>
-        <w:spacing w:line="259" w:lineRule="auto"/>
-        <w:rPr>
-          <w:rFonts w:ascii="Times New Roman" w:hAnsi="Times New Roman" w:cs="Times New Roman"/>
-          <w:b/>
-          <w:bCs/>
-          <w:sz w:val="28"/>
-          <w:szCs w:val="28"/>
-          <w:lang w:val="el-GR"/>
-        </w:rPr>
-      </w:pPr>
-      <w:r>
-        <w:rPr>
-          <w:rFonts w:ascii="Times New Roman" w:hAnsi="Times New Roman" w:cs="Times New Roman"/>
-          <w:b/>
-          <w:bCs/>
-          <w:sz w:val="28"/>
-          <w:szCs w:val="28"/>
-          <w:lang w:val="el-GR"/>
-        </w:rPr>
-        <w:t>αποθήκευσης των πληροφοριών.</w:t>
-      </w:r>
-    </w:p>
-    <w:p>
-      <w:pPr>
-        <w:spacing w:line="259" w:lineRule="auto"/>
-        <w:rPr>
-          <w:rFonts w:ascii="Times New Roman" w:hAnsi="Times New Roman" w:cs="Times New Roman"/>
-          <w:b/>
-          <w:bCs/>
-          <w:sz w:val="28"/>
-          <w:szCs w:val="28"/>
-          <w:lang w:val="el-GR"/>
-        </w:rPr>
-      </w:pPr>
-      <w:r>
-        <w:rPr>
-          <w:rFonts w:ascii="Times New Roman" w:hAnsi="Times New Roman" w:cs="Times New Roman"/>
-          <w:b/>
-          <w:bCs/>
-          <w:sz w:val="28"/>
-          <w:szCs w:val="28"/>
-          <w:lang w:val="el-GR"/>
-        </w:rPr>
-        <w:t xml:space="preserve"> Εναλλακτική Ροή 2 </w:t>
-      </w:r>
-    </w:p>
-    <w:p>
-      <w:pPr>
-        <w:spacing w:line="259" w:lineRule="auto"/>
-        <w:rPr>
-          <w:rFonts w:ascii="Times New Roman" w:hAnsi="Times New Roman" w:cs="Times New Roman"/>
-          <w:b/>
-          <w:bCs/>
-          <w:sz w:val="28"/>
-          <w:szCs w:val="28"/>
-          <w:lang w:val="el-GR"/>
-        </w:rPr>
-      </w:pPr>
-      <w:r>
-        <w:rPr>
-          <w:rFonts w:ascii="Times New Roman" w:hAnsi="Times New Roman" w:cs="Times New Roman"/>
-          <w:b/>
-          <w:bCs/>
-          <w:sz w:val="28"/>
-          <w:szCs w:val="28"/>
-          <w:lang w:val="el-GR"/>
-        </w:rPr>
-        <w:t xml:space="preserve">1. Ο </w:t>
-      </w:r>
-      <w:proofErr w:type="spellStart"/>
-      <w:r>
-        <w:rPr>
-          <w:rFonts w:ascii="Times New Roman" w:hAnsi="Times New Roman" w:cs="Times New Roman"/>
-          <w:b/>
-          <w:bCs/>
-          <w:sz w:val="28"/>
-          <w:szCs w:val="28"/>
-          <w:lang w:val="el-GR"/>
-        </w:rPr>
-        <w:t>Gym</w:t>
-      </w:r>
-      <w:proofErr w:type="spellEnd"/>
-      <w:r>
-        <w:rPr>
-          <w:rFonts w:ascii="Times New Roman" w:hAnsi="Times New Roman" w:cs="Times New Roman"/>
-          <w:b/>
-          <w:bCs/>
-          <w:sz w:val="28"/>
-          <w:szCs w:val="28"/>
-          <w:lang w:val="el-GR"/>
-        </w:rPr>
-        <w:t xml:space="preserve"> </w:t>
-      </w:r>
-      <w:proofErr w:type="spellStart"/>
-      <w:r>
-        <w:rPr>
-          <w:rFonts w:ascii="Times New Roman" w:hAnsi="Times New Roman" w:cs="Times New Roman"/>
-          <w:b/>
-          <w:bCs/>
-          <w:sz w:val="28"/>
-          <w:szCs w:val="28"/>
-          <w:lang w:val="el-GR"/>
-        </w:rPr>
-        <w:t>Owner</w:t>
-      </w:r>
-      <w:proofErr w:type="spellEnd"/>
-      <w:r>
-        <w:rPr>
-          <w:rFonts w:ascii="Times New Roman" w:hAnsi="Times New Roman" w:cs="Times New Roman"/>
-          <w:b/>
-          <w:bCs/>
-          <w:sz w:val="28"/>
-          <w:szCs w:val="28"/>
-          <w:lang w:val="el-GR"/>
-        </w:rPr>
-        <w:t xml:space="preserve"> ξεκινά την διαμόρφωση του προφίλ του.</w:t>
-      </w:r>
-    </w:p>
-    <w:p>
-      <w:pPr>
-        <w:spacing w:line="259" w:lineRule="auto"/>
-        <w:rPr>
-          <w:rFonts w:ascii="Times New Roman" w:hAnsi="Times New Roman" w:cs="Times New Roman"/>
-          <w:b/>
-          <w:bCs/>
-          <w:sz w:val="28"/>
-          <w:szCs w:val="28"/>
-          <w:lang w:val="el-GR"/>
-        </w:rPr>
-      </w:pPr>
-      <w:r>
-        <w:rPr>
-          <w:rFonts w:ascii="Times New Roman" w:hAnsi="Times New Roman" w:cs="Times New Roman"/>
-          <w:b/>
-          <w:bCs/>
-          <w:sz w:val="28"/>
-          <w:szCs w:val="28"/>
-          <w:lang w:val="el-GR"/>
-        </w:rPr>
-        <w:t>2. Το σύστημα σε οποιοδήποτε σημείο καταρρέει λόγω βλάβης.</w:t>
-      </w:r>
-    </w:p>
-    <w:p>
-      <w:pPr>
-        <w:spacing w:line="259" w:lineRule="auto"/>
-        <w:rPr>
-          <w:rFonts w:ascii="Times New Roman" w:hAnsi="Times New Roman" w:cs="Times New Roman"/>
-          <w:b/>
-          <w:bCs/>
-          <w:sz w:val="28"/>
-          <w:szCs w:val="28"/>
-          <w:lang w:val="el-GR"/>
-        </w:rPr>
-      </w:pPr>
-      <w:r>
-        <w:rPr>
-          <w:rFonts w:ascii="Times New Roman" w:hAnsi="Times New Roman" w:cs="Times New Roman"/>
-          <w:b/>
-          <w:bCs/>
-          <w:sz w:val="28"/>
-          <w:szCs w:val="28"/>
-          <w:lang w:val="el-GR"/>
-        </w:rPr>
         <w:t>3. Το σύστημα εμφανίζει κατάλληλο μήνυμα λάθους .</w:t>
       </w:r>
     </w:p>
@@ -16663,151 +16675,151 @@
           <w:szCs w:val="28"/>
           <w:lang w:val="el-GR"/>
         </w:rPr>
+        <w:t>υπηρεσίας)</w:t>
+      </w:r>
+    </w:p>
+    <w:p>
+      <w:pPr>
+        <w:spacing w:line="259" w:lineRule="auto"/>
+        <w:rPr>
+          <w:rFonts w:ascii="Times New Roman" w:hAnsi="Times New Roman" w:cs="Times New Roman"/>
+          <w:b/>
+          <w:bCs/>
+          <w:sz w:val="28"/>
+          <w:szCs w:val="28"/>
+          <w:lang w:val="el-GR"/>
+        </w:rPr>
+      </w:pPr>
+      <w:r>
+        <w:rPr>
+          <w:rFonts w:ascii="Times New Roman" w:hAnsi="Times New Roman" w:cs="Times New Roman"/>
+          <w:b/>
+          <w:bCs/>
+          <w:sz w:val="28"/>
+          <w:szCs w:val="28"/>
+          <w:lang w:val="el-GR"/>
+        </w:rPr>
+        <w:t>6.α.2 Το Σύστημα επιβεβαιώνει την ενέργεια και μήνυμα στον χρήστη.</w:t>
+      </w:r>
+    </w:p>
+    <w:p>
+      <w:pPr>
+        <w:spacing w:line="259" w:lineRule="auto"/>
+        <w:rPr>
+          <w:rFonts w:ascii="Times New Roman" w:hAnsi="Times New Roman" w:cs="Times New Roman"/>
+          <w:b/>
+          <w:bCs/>
+          <w:sz w:val="28"/>
+          <w:szCs w:val="28"/>
+          <w:lang w:val="el-GR"/>
+        </w:rPr>
+      </w:pPr>
+      <w:r>
+        <w:rPr>
+          <w:rFonts w:ascii="Times New Roman" w:hAnsi="Times New Roman" w:cs="Times New Roman"/>
+          <w:b/>
+          <w:bCs/>
+          <w:sz w:val="28"/>
+          <w:szCs w:val="28"/>
+          <w:lang w:val="el-GR"/>
+        </w:rPr>
+        <w:t xml:space="preserve">      6.α.3 Το Σύστημα εμφανίζει την οθόνη τροποποίησης.</w:t>
+      </w:r>
+    </w:p>
+    <w:p>
+      <w:pPr>
+        <w:spacing w:line="259" w:lineRule="auto"/>
+        <w:rPr>
+          <w:rFonts w:ascii="Times New Roman" w:hAnsi="Times New Roman" w:cs="Times New Roman"/>
+          <w:b/>
+          <w:bCs/>
+          <w:sz w:val="28"/>
+          <w:szCs w:val="28"/>
+          <w:lang w:val="el-GR"/>
+        </w:rPr>
+      </w:pPr>
+      <w:r>
+        <w:rPr>
+          <w:rFonts w:ascii="Times New Roman" w:hAnsi="Times New Roman" w:cs="Times New Roman"/>
+          <w:b/>
+          <w:bCs/>
+          <w:sz w:val="28"/>
+          <w:szCs w:val="28"/>
+          <w:lang w:val="el-GR"/>
+        </w:rPr>
+        <w:t xml:space="preserve">      6.α.4 Ο </w:t>
+      </w:r>
+      <w:proofErr w:type="spellStart"/>
+      <w:r>
+        <w:rPr>
+          <w:rFonts w:ascii="Times New Roman" w:hAnsi="Times New Roman" w:cs="Times New Roman"/>
+          <w:b/>
+          <w:bCs/>
+          <w:sz w:val="28"/>
+          <w:szCs w:val="28"/>
+          <w:lang w:val="el-GR"/>
+        </w:rPr>
+        <w:t>Gym</w:t>
+      </w:r>
+      <w:proofErr w:type="spellEnd"/>
+      <w:r>
+        <w:rPr>
+          <w:rFonts w:ascii="Times New Roman" w:hAnsi="Times New Roman" w:cs="Times New Roman"/>
+          <w:b/>
+          <w:bCs/>
+          <w:sz w:val="28"/>
+          <w:szCs w:val="28"/>
+          <w:lang w:val="el-GR"/>
+        </w:rPr>
+        <w:t xml:space="preserve"> </w:t>
+      </w:r>
+      <w:proofErr w:type="spellStart"/>
+      <w:r>
+        <w:rPr>
+          <w:rFonts w:ascii="Times New Roman" w:hAnsi="Times New Roman" w:cs="Times New Roman"/>
+          <w:b/>
+          <w:bCs/>
+          <w:sz w:val="28"/>
+          <w:szCs w:val="28"/>
+          <w:lang w:val="el-GR"/>
+        </w:rPr>
+        <w:t>Owner</w:t>
+      </w:r>
+      <w:proofErr w:type="spellEnd"/>
+      <w:r>
+        <w:rPr>
+          <w:rFonts w:ascii="Times New Roman" w:hAnsi="Times New Roman" w:cs="Times New Roman"/>
+          <w:b/>
+          <w:bCs/>
+          <w:sz w:val="28"/>
+          <w:szCs w:val="28"/>
+          <w:lang w:val="el-GR"/>
+        </w:rPr>
+        <w:t xml:space="preserve"> τροποποιεί τις πληροφορίες που επιθυμεί (Ενημέρωση ονόματος υπηρεσίας).</w:t>
+      </w:r>
+    </w:p>
+    <w:p>
+      <w:pPr>
+        <w:spacing w:line="259" w:lineRule="auto"/>
+        <w:rPr>
+          <w:rFonts w:ascii="Times New Roman" w:hAnsi="Times New Roman" w:cs="Times New Roman"/>
+          <w:b/>
+          <w:bCs/>
+          <w:sz w:val="28"/>
+          <w:szCs w:val="28"/>
+          <w:lang w:val="el-GR"/>
+        </w:rPr>
+      </w:pPr>
+      <w:r>
+        <w:rPr>
+          <w:rFonts w:ascii="Times New Roman" w:hAnsi="Times New Roman" w:cs="Times New Roman"/>
+          <w:b/>
+          <w:bCs/>
+          <w:sz w:val="28"/>
+          <w:szCs w:val="28"/>
+          <w:lang w:val="el-GR"/>
+        </w:rPr>
         <w:lastRenderedPageBreak/>
-        <w:t>υπηρεσίας)</w:t>
-      </w:r>
-    </w:p>
-    <w:p>
-      <w:pPr>
-        <w:spacing w:line="259" w:lineRule="auto"/>
-        <w:rPr>
-          <w:rFonts w:ascii="Times New Roman" w:hAnsi="Times New Roman" w:cs="Times New Roman"/>
-          <w:b/>
-          <w:bCs/>
-          <w:sz w:val="28"/>
-          <w:szCs w:val="28"/>
-          <w:lang w:val="el-GR"/>
-        </w:rPr>
-      </w:pPr>
-      <w:r>
-        <w:rPr>
-          <w:rFonts w:ascii="Times New Roman" w:hAnsi="Times New Roman" w:cs="Times New Roman"/>
-          <w:b/>
-          <w:bCs/>
-          <w:sz w:val="28"/>
-          <w:szCs w:val="28"/>
-          <w:lang w:val="el-GR"/>
-        </w:rPr>
-        <w:t>6.α.2 Το Σύστημα επιβεβαιώνει την ενέργεια και μήνυμα στον χρήστη.</w:t>
-      </w:r>
-    </w:p>
-    <w:p>
-      <w:pPr>
-        <w:spacing w:line="259" w:lineRule="auto"/>
-        <w:rPr>
-          <w:rFonts w:ascii="Times New Roman" w:hAnsi="Times New Roman" w:cs="Times New Roman"/>
-          <w:b/>
-          <w:bCs/>
-          <w:sz w:val="28"/>
-          <w:szCs w:val="28"/>
-          <w:lang w:val="el-GR"/>
-        </w:rPr>
-      </w:pPr>
-      <w:r>
-        <w:rPr>
-          <w:rFonts w:ascii="Times New Roman" w:hAnsi="Times New Roman" w:cs="Times New Roman"/>
-          <w:b/>
-          <w:bCs/>
-          <w:sz w:val="28"/>
-          <w:szCs w:val="28"/>
-          <w:lang w:val="el-GR"/>
-        </w:rPr>
-        <w:t xml:space="preserve">      6.α.3 Το Σύστημα εμφανίζει την οθόνη τροποποίησης.</w:t>
-      </w:r>
-    </w:p>
-    <w:p>
-      <w:pPr>
-        <w:spacing w:line="259" w:lineRule="auto"/>
-        <w:rPr>
-          <w:rFonts w:ascii="Times New Roman" w:hAnsi="Times New Roman" w:cs="Times New Roman"/>
-          <w:b/>
-          <w:bCs/>
-          <w:sz w:val="28"/>
-          <w:szCs w:val="28"/>
-          <w:lang w:val="el-GR"/>
-        </w:rPr>
-      </w:pPr>
-      <w:r>
-        <w:rPr>
-          <w:rFonts w:ascii="Times New Roman" w:hAnsi="Times New Roman" w:cs="Times New Roman"/>
-          <w:b/>
-          <w:bCs/>
-          <w:sz w:val="28"/>
-          <w:szCs w:val="28"/>
-          <w:lang w:val="el-GR"/>
-        </w:rPr>
-        <w:t xml:space="preserve">      6.α.4 Ο </w:t>
-      </w:r>
-      <w:proofErr w:type="spellStart"/>
-      <w:r>
-        <w:rPr>
-          <w:rFonts w:ascii="Times New Roman" w:hAnsi="Times New Roman" w:cs="Times New Roman"/>
-          <w:b/>
-          <w:bCs/>
-          <w:sz w:val="28"/>
-          <w:szCs w:val="28"/>
-          <w:lang w:val="el-GR"/>
-        </w:rPr>
-        <w:t>Gym</w:t>
-      </w:r>
-      <w:proofErr w:type="spellEnd"/>
-      <w:r>
-        <w:rPr>
-          <w:rFonts w:ascii="Times New Roman" w:hAnsi="Times New Roman" w:cs="Times New Roman"/>
-          <w:b/>
-          <w:bCs/>
-          <w:sz w:val="28"/>
-          <w:szCs w:val="28"/>
-          <w:lang w:val="el-GR"/>
-        </w:rPr>
-        <w:t xml:space="preserve"> </w:t>
-      </w:r>
-      <w:proofErr w:type="spellStart"/>
-      <w:r>
-        <w:rPr>
-          <w:rFonts w:ascii="Times New Roman" w:hAnsi="Times New Roman" w:cs="Times New Roman"/>
-          <w:b/>
-          <w:bCs/>
-          <w:sz w:val="28"/>
-          <w:szCs w:val="28"/>
-          <w:lang w:val="el-GR"/>
-        </w:rPr>
-        <w:t>Owner</w:t>
-      </w:r>
-      <w:proofErr w:type="spellEnd"/>
-      <w:r>
-        <w:rPr>
-          <w:rFonts w:ascii="Times New Roman" w:hAnsi="Times New Roman" w:cs="Times New Roman"/>
-          <w:b/>
-          <w:bCs/>
-          <w:sz w:val="28"/>
-          <w:szCs w:val="28"/>
-          <w:lang w:val="el-GR"/>
-        </w:rPr>
-        <w:t xml:space="preserve"> τροποποιεί τις πληροφορίες που επιθυμεί (Ενημέρωση ονόματος υπηρεσίας).</w:t>
-      </w:r>
-    </w:p>
-    <w:p>
-      <w:pPr>
-        <w:spacing w:line="259" w:lineRule="auto"/>
-        <w:rPr>
-          <w:rFonts w:ascii="Times New Roman" w:hAnsi="Times New Roman" w:cs="Times New Roman"/>
-          <w:b/>
-          <w:bCs/>
-          <w:sz w:val="28"/>
-          <w:szCs w:val="28"/>
-          <w:lang w:val="el-GR"/>
-        </w:rPr>
-      </w:pPr>
-      <w:r>
-        <w:rPr>
-          <w:rFonts w:ascii="Times New Roman" w:hAnsi="Times New Roman" w:cs="Times New Roman"/>
-          <w:b/>
-          <w:bCs/>
-          <w:sz w:val="28"/>
-          <w:szCs w:val="28"/>
-          <w:lang w:val="el-GR"/>
-        </w:rPr>
         <w:t xml:space="preserve">6.α.5 Το Σύστημα Εμφανίζει την τροποποιημένη και ενημερωμένη μορφή. </w:t>
       </w:r>
     </w:p>
@@ -17555,7 +17567,6 @@
           <w:szCs w:val="28"/>
           <w:lang w:val="el-GR"/>
         </w:rPr>
-        <w:lastRenderedPageBreak/>
         <w:t>7.</w:t>
       </w:r>
       <w:r>
@@ -17737,6 +17748,7 @@
           <w:szCs w:val="28"/>
           <w:lang w:val="el-GR"/>
         </w:rPr>
+        <w:lastRenderedPageBreak/>
         <w:t>1.α.1   Το σύστημα εμφανίζει αποτελέσματα που δεν έχουν ενημερωθεί με βάση την εκάστοτε ημερομηνία.</w:t>
       </w:r>
     </w:p>
@@ -18438,7 +18450,6 @@
           <w:szCs w:val="28"/>
           <w:lang w:val="el-GR"/>
         </w:rPr>
-        <w:lastRenderedPageBreak/>
         <w:t>6.</w:t>
       </w:r>
       <w:r>
@@ -18559,6 +18570,7 @@
           <w:szCs w:val="28"/>
           <w:lang w:val="el-GR"/>
         </w:rPr>
+        <w:lastRenderedPageBreak/>
         <w:t>8.</w:t>
       </w:r>
       <w:r>
@@ -19110,7 +19122,6 @@
           <w:szCs w:val="28"/>
           <w:lang w:val="el-GR"/>
         </w:rPr>
-        <w:lastRenderedPageBreak/>
         <w:t>2.</w:t>
       </w:r>
       <w:r>
@@ -19435,6 +19446,7 @@
           <w:szCs w:val="28"/>
           <w:lang w:val="el-GR"/>
         </w:rPr>
+        <w:lastRenderedPageBreak/>
         <w:t>5.</w:t>
       </w:r>
       <w:r>
@@ -19652,6 +19664,1409 @@
           <w:lang w:val="el-GR"/>
         </w:rPr>
         <w:t>5.α.3  Το σύστημα επιχειρεί να ξανακάνει την δημοσίευση.</w:t>
+      </w:r>
+    </w:p>
+    <w:p>
+      <w:pPr>
+        <w:spacing w:line="259" w:lineRule="auto"/>
+        <w:rPr>
+          <w:rFonts w:ascii="Times New Roman" w:hAnsi="Times New Roman" w:cs="Times New Roman"/>
+          <w:b/>
+          <w:bCs/>
+          <w:sz w:val="28"/>
+          <w:szCs w:val="28"/>
+          <w:lang w:val="el-GR"/>
+        </w:rPr>
+      </w:pPr>
+    </w:p>
+    <w:p>
+      <w:pPr>
+        <w:spacing w:line="259" w:lineRule="auto"/>
+        <w:rPr>
+          <w:rFonts w:ascii="Times New Roman" w:hAnsi="Times New Roman" w:cs="Times New Roman"/>
+          <w:b/>
+          <w:bCs/>
+          <w:sz w:val="28"/>
+          <w:szCs w:val="28"/>
+          <w:lang w:val="el-GR"/>
+        </w:rPr>
+      </w:pPr>
+    </w:p>
+    <w:p>
+      <w:pPr>
+        <w:spacing w:line="259" w:lineRule="auto"/>
+        <w:rPr>
+          <w:rFonts w:ascii="Times New Roman" w:hAnsi="Times New Roman" w:cs="Times New Roman"/>
+          <w:b/>
+          <w:bCs/>
+          <w:sz w:val="28"/>
+          <w:szCs w:val="28"/>
+          <w:lang w:val="el-GR"/>
+        </w:rPr>
+      </w:pPr>
+    </w:p>
+    <w:p>
+      <w:pPr>
+        <w:spacing w:line="259" w:lineRule="auto"/>
+        <w:rPr>
+          <w:rFonts w:ascii="Times New Roman" w:hAnsi="Times New Roman" w:cs="Times New Roman"/>
+          <w:b/>
+          <w:bCs/>
+          <w:sz w:val="28"/>
+          <w:szCs w:val="28"/>
+          <w:lang w:val="el-GR"/>
+        </w:rPr>
+      </w:pPr>
+    </w:p>
+    <w:p>
+      <w:pPr>
+        <w:spacing w:line="259" w:lineRule="auto"/>
+        <w:rPr>
+          <w:rFonts w:ascii="Times New Roman" w:hAnsi="Times New Roman" w:cs="Times New Roman"/>
+          <w:b/>
+          <w:bCs/>
+          <w:sz w:val="28"/>
+          <w:szCs w:val="28"/>
+          <w:lang w:val="el-GR"/>
+        </w:rPr>
+      </w:pPr>
+    </w:p>
+    <w:p>
+      <w:pPr>
+        <w:spacing w:line="259" w:lineRule="auto"/>
+        <w:rPr>
+          <w:rFonts w:ascii="Times New Roman" w:hAnsi="Times New Roman" w:cs="Times New Roman"/>
+          <w:b/>
+          <w:bCs/>
+          <w:sz w:val="28"/>
+          <w:szCs w:val="28"/>
+          <w:lang w:val="el-GR"/>
+        </w:rPr>
+      </w:pPr>
+    </w:p>
+    <w:p>
+      <w:pPr>
+        <w:spacing w:line="259" w:lineRule="auto"/>
+        <w:rPr>
+          <w:rFonts w:ascii="Times New Roman" w:hAnsi="Times New Roman" w:cs="Times New Roman"/>
+          <w:b/>
+          <w:bCs/>
+          <w:sz w:val="28"/>
+          <w:szCs w:val="28"/>
+          <w:lang w:val="el-GR"/>
+        </w:rPr>
+      </w:pPr>
+    </w:p>
+    <w:p>
+      <w:pPr>
+        <w:spacing w:line="259" w:lineRule="auto"/>
+        <w:rPr>
+          <w:rFonts w:ascii="Times New Roman" w:hAnsi="Times New Roman" w:cs="Times New Roman"/>
+          <w:b/>
+          <w:bCs/>
+          <w:sz w:val="28"/>
+          <w:szCs w:val="28"/>
+          <w:lang w:val="el-GR"/>
+        </w:rPr>
+      </w:pPr>
+    </w:p>
+    <w:p>
+      <w:pPr>
+        <w:spacing w:line="259" w:lineRule="auto"/>
+        <w:rPr>
+          <w:rFonts w:ascii="Times New Roman" w:hAnsi="Times New Roman" w:cs="Times New Roman"/>
+          <w:b/>
+          <w:bCs/>
+          <w:sz w:val="28"/>
+          <w:szCs w:val="28"/>
+          <w:lang w:val="el-GR"/>
+        </w:rPr>
+      </w:pPr>
+    </w:p>
+    <w:p>
+      <w:pPr>
+        <w:spacing w:line="259" w:lineRule="auto"/>
+        <w:rPr>
+          <w:rFonts w:ascii="Times New Roman" w:hAnsi="Times New Roman" w:cs="Times New Roman"/>
+          <w:b/>
+          <w:bCs/>
+          <w:sz w:val="28"/>
+          <w:szCs w:val="28"/>
+          <w:lang w:val="el-GR"/>
+        </w:rPr>
+      </w:pPr>
+    </w:p>
+    <w:p>
+      <w:pPr>
+        <w:spacing w:line="259" w:lineRule="auto"/>
+        <w:rPr>
+          <w:rFonts w:ascii="Times New Roman" w:hAnsi="Times New Roman" w:cs="Times New Roman"/>
+          <w:b/>
+          <w:bCs/>
+          <w:sz w:val="28"/>
+          <w:szCs w:val="28"/>
+          <w:lang w:val="el-GR"/>
+        </w:rPr>
+      </w:pPr>
+    </w:p>
+    <w:p>
+      <w:pPr>
+        <w:spacing w:line="259" w:lineRule="auto"/>
+        <w:rPr>
+          <w:rFonts w:ascii="Times New Roman" w:hAnsi="Times New Roman" w:cs="Times New Roman"/>
+          <w:b/>
+          <w:bCs/>
+          <w:sz w:val="28"/>
+          <w:szCs w:val="28"/>
+          <w:lang w:val="el-GR"/>
+        </w:rPr>
+      </w:pPr>
+    </w:p>
+    <w:p>
+      <w:pPr>
+        <w:spacing w:line="259" w:lineRule="auto"/>
+        <w:rPr>
+          <w:rFonts w:ascii="Times New Roman" w:hAnsi="Times New Roman" w:cs="Times New Roman"/>
+          <w:b/>
+          <w:bCs/>
+          <w:sz w:val="28"/>
+          <w:szCs w:val="28"/>
+          <w:lang w:val="el-GR"/>
+        </w:rPr>
+      </w:pPr>
+    </w:p>
+    <w:p>
+      <w:pPr>
+        <w:spacing w:line="259" w:lineRule="auto"/>
+        <w:rPr>
+          <w:rFonts w:ascii="Times New Roman" w:hAnsi="Times New Roman" w:cs="Times New Roman"/>
+          <w:b/>
+          <w:bCs/>
+          <w:sz w:val="28"/>
+          <w:szCs w:val="28"/>
+          <w:lang w:val="el-GR"/>
+        </w:rPr>
+      </w:pPr>
+    </w:p>
+    <w:p>
+      <w:pPr>
+        <w:spacing w:line="259" w:lineRule="auto"/>
+        <w:rPr>
+          <w:rFonts w:ascii="Times New Roman" w:hAnsi="Times New Roman" w:cs="Times New Roman"/>
+          <w:b/>
+          <w:bCs/>
+          <w:sz w:val="28"/>
+          <w:szCs w:val="28"/>
+          <w:lang w:val="el-GR"/>
+        </w:rPr>
+      </w:pPr>
+    </w:p>
+    <w:p>
+      <w:pPr>
+        <w:spacing w:line="259" w:lineRule="auto"/>
+        <w:rPr>
+          <w:rFonts w:ascii="Times New Roman" w:hAnsi="Times New Roman" w:cs="Times New Roman"/>
+          <w:b/>
+          <w:bCs/>
+          <w:sz w:val="28"/>
+          <w:szCs w:val="28"/>
+          <w:lang w:val="el-GR"/>
+        </w:rPr>
+      </w:pPr>
+    </w:p>
+    <w:p>
+      <w:pPr>
+        <w:spacing w:line="259" w:lineRule="auto"/>
+        <w:rPr>
+          <w:rFonts w:ascii="Times New Roman" w:hAnsi="Times New Roman" w:cs="Times New Roman"/>
+          <w:b/>
+          <w:bCs/>
+          <w:sz w:val="28"/>
+          <w:szCs w:val="28"/>
+          <w:lang w:val="el-GR"/>
+        </w:rPr>
+      </w:pPr>
+    </w:p>
+    <w:p>
+      <w:pPr>
+        <w:spacing w:line="259" w:lineRule="auto"/>
+        <w:rPr>
+          <w:rFonts w:ascii="Times New Roman" w:hAnsi="Times New Roman" w:cs="Times New Roman"/>
+          <w:b/>
+          <w:bCs/>
+          <w:sz w:val="28"/>
+          <w:szCs w:val="28"/>
+          <w:lang w:val="el-GR"/>
+        </w:rPr>
+      </w:pPr>
+    </w:p>
+    <w:p>
+      <w:pPr>
+        <w:spacing w:line="259" w:lineRule="auto"/>
+        <w:rPr>
+          <w:rFonts w:ascii="Times New Roman" w:hAnsi="Times New Roman" w:cs="Times New Roman"/>
+          <w:b/>
+          <w:bCs/>
+          <w:sz w:val="28"/>
+          <w:szCs w:val="28"/>
+          <w:lang w:val="el-GR"/>
+        </w:rPr>
+      </w:pPr>
+    </w:p>
+    <w:p>
+      <w:pPr>
+        <w:spacing w:line="259" w:lineRule="auto"/>
+        <w:rPr>
+          <w:rFonts w:ascii="Times New Roman" w:hAnsi="Times New Roman" w:cs="Times New Roman"/>
+          <w:b/>
+          <w:bCs/>
+          <w:sz w:val="28"/>
+          <w:szCs w:val="28"/>
+          <w:lang w:val="el-GR"/>
+        </w:rPr>
+      </w:pPr>
+      <w:r>
+        <w:rPr>
+          <w:rFonts w:ascii="Times New Roman" w:hAnsi="Times New Roman" w:cs="Times New Roman"/>
+          <w:b/>
+          <w:bCs/>
+          <w:sz w:val="28"/>
+          <w:szCs w:val="28"/>
+          <w:lang w:val="el-GR"/>
+        </w:rPr>
+        <w:lastRenderedPageBreak/>
+        <w:t>ΠΛΗΡΩΜΗ</w:t>
+      </w:r>
+      <w:bookmarkStart w:id="42" w:name="_GoBack"/>
+      <w:bookmarkEnd w:id="42"/>
+    </w:p>
+    <w:p>
+      <w:pPr>
+        <w:spacing w:line="259" w:lineRule="auto"/>
+        <w:rPr>
+          <w:rFonts w:ascii="Times New Roman" w:hAnsi="Times New Roman" w:cs="Times New Roman"/>
+          <w:b/>
+          <w:bCs/>
+          <w:sz w:val="28"/>
+          <w:szCs w:val="28"/>
+          <w:lang w:val="el-GR"/>
+        </w:rPr>
+      </w:pPr>
+    </w:p>
+    <w:p>
+      <w:pPr>
+        <w:spacing w:line="259" w:lineRule="auto"/>
+        <w:rPr>
+          <w:rFonts w:ascii="Times New Roman" w:hAnsi="Times New Roman" w:cs="Times New Roman"/>
+          <w:b/>
+          <w:bCs/>
+          <w:sz w:val="28"/>
+          <w:szCs w:val="28"/>
+          <w:lang w:val="el-GR"/>
+        </w:rPr>
+      </w:pPr>
+      <w:r>
+        <w:rPr>
+          <w:rFonts w:ascii="Times New Roman" w:hAnsi="Times New Roman" w:cs="Times New Roman"/>
+          <w:b/>
+          <w:bCs/>
+          <w:sz w:val="28"/>
+          <w:szCs w:val="28"/>
+          <w:lang w:val="el-GR"/>
+        </w:rPr>
+        <w:t>Βασική Ροή</w:t>
+      </w:r>
+    </w:p>
+    <w:p>
+      <w:pPr>
+        <w:spacing w:line="259" w:lineRule="auto"/>
+        <w:rPr>
+          <w:rFonts w:ascii="Times New Roman" w:hAnsi="Times New Roman" w:cs="Times New Roman"/>
+          <w:bCs/>
+          <w:sz w:val="28"/>
+          <w:szCs w:val="28"/>
+          <w:lang w:val="el-GR"/>
+        </w:rPr>
+      </w:pPr>
+      <w:r>
+        <w:rPr>
+          <w:rFonts w:ascii="Times New Roman" w:hAnsi="Times New Roman" w:cs="Times New Roman"/>
+          <w:bCs/>
+          <w:sz w:val="28"/>
+          <w:szCs w:val="28"/>
+          <w:lang w:val="el-GR"/>
+        </w:rPr>
+        <w:t xml:space="preserve">O </w:t>
+      </w:r>
+      <w:proofErr w:type="spellStart"/>
+      <w:r>
+        <w:rPr>
+          <w:rFonts w:ascii="Times New Roman" w:hAnsi="Times New Roman" w:cs="Times New Roman"/>
+          <w:bCs/>
+          <w:sz w:val="28"/>
+          <w:szCs w:val="28"/>
+          <w:lang w:val="el-GR"/>
+        </w:rPr>
+        <w:t>Gym</w:t>
+      </w:r>
+      <w:proofErr w:type="spellEnd"/>
+      <w:r>
+        <w:rPr>
+          <w:rFonts w:ascii="Times New Roman" w:hAnsi="Times New Roman" w:cs="Times New Roman"/>
+          <w:bCs/>
+          <w:sz w:val="28"/>
+          <w:szCs w:val="28"/>
+          <w:lang w:val="el-GR"/>
+        </w:rPr>
+        <w:t xml:space="preserve"> </w:t>
+      </w:r>
+      <w:proofErr w:type="spellStart"/>
+      <w:r>
+        <w:rPr>
+          <w:rFonts w:ascii="Times New Roman" w:hAnsi="Times New Roman" w:cs="Times New Roman"/>
+          <w:bCs/>
+          <w:sz w:val="28"/>
+          <w:szCs w:val="28"/>
+          <w:lang w:val="el-GR"/>
+        </w:rPr>
+        <w:t>Client</w:t>
+      </w:r>
+      <w:proofErr w:type="spellEnd"/>
+      <w:r>
+        <w:rPr>
+          <w:rFonts w:ascii="Times New Roman" w:hAnsi="Times New Roman" w:cs="Times New Roman"/>
+          <w:bCs/>
+          <w:sz w:val="28"/>
+          <w:szCs w:val="28"/>
+          <w:lang w:val="el-GR"/>
+        </w:rPr>
+        <w:t xml:space="preserve"> επιβεβαιώνει την κράτηση γυμναστή για </w:t>
+      </w:r>
+      <w:proofErr w:type="spellStart"/>
+      <w:r>
+        <w:rPr>
+          <w:rFonts w:ascii="Times New Roman" w:hAnsi="Times New Roman" w:cs="Times New Roman"/>
+          <w:bCs/>
+          <w:sz w:val="28"/>
+          <w:szCs w:val="28"/>
+          <w:lang w:val="el-GR"/>
+        </w:rPr>
+        <w:t>personal</w:t>
+      </w:r>
+      <w:proofErr w:type="spellEnd"/>
+      <w:r>
+        <w:rPr>
+          <w:rFonts w:ascii="Times New Roman" w:hAnsi="Times New Roman" w:cs="Times New Roman"/>
+          <w:bCs/>
+          <w:sz w:val="28"/>
+          <w:szCs w:val="28"/>
+          <w:lang w:val="el-GR"/>
+        </w:rPr>
+        <w:t xml:space="preserve"> ή κάποιου προγράμματος γυμναστικής στην οθόνη επιβεβαίωσης.</w:t>
+      </w:r>
+    </w:p>
+    <w:p>
+      <w:pPr>
+        <w:spacing w:line="259" w:lineRule="auto"/>
+        <w:rPr>
+          <w:rFonts w:ascii="Times New Roman" w:hAnsi="Times New Roman" w:cs="Times New Roman"/>
+          <w:bCs/>
+          <w:sz w:val="28"/>
+          <w:szCs w:val="28"/>
+          <w:lang w:val="el-GR"/>
+        </w:rPr>
+      </w:pPr>
+      <w:r>
+        <w:rPr>
+          <w:rFonts w:ascii="Times New Roman" w:hAnsi="Times New Roman" w:cs="Times New Roman"/>
+          <w:bCs/>
+          <w:sz w:val="28"/>
+          <w:szCs w:val="28"/>
+          <w:lang w:val="el-GR"/>
+        </w:rPr>
+        <w:t xml:space="preserve">Το σύστημα παραπέμπει τον </w:t>
+      </w:r>
+      <w:proofErr w:type="spellStart"/>
+      <w:r>
+        <w:rPr>
+          <w:rFonts w:ascii="Times New Roman" w:hAnsi="Times New Roman" w:cs="Times New Roman"/>
+          <w:bCs/>
+          <w:sz w:val="28"/>
+          <w:szCs w:val="28"/>
+          <w:lang w:val="el-GR"/>
+        </w:rPr>
+        <w:t>Gym</w:t>
+      </w:r>
+      <w:proofErr w:type="spellEnd"/>
+      <w:r>
+        <w:rPr>
+          <w:rFonts w:ascii="Times New Roman" w:hAnsi="Times New Roman" w:cs="Times New Roman"/>
+          <w:bCs/>
+          <w:sz w:val="28"/>
+          <w:szCs w:val="28"/>
+          <w:lang w:val="el-GR"/>
+        </w:rPr>
+        <w:t xml:space="preserve"> </w:t>
+      </w:r>
+      <w:proofErr w:type="spellStart"/>
+      <w:r>
+        <w:rPr>
+          <w:rFonts w:ascii="Times New Roman" w:hAnsi="Times New Roman" w:cs="Times New Roman"/>
+          <w:bCs/>
+          <w:sz w:val="28"/>
+          <w:szCs w:val="28"/>
+          <w:lang w:val="el-GR"/>
+        </w:rPr>
+        <w:t>Client</w:t>
+      </w:r>
+      <w:proofErr w:type="spellEnd"/>
+      <w:r>
+        <w:rPr>
+          <w:rFonts w:ascii="Times New Roman" w:hAnsi="Times New Roman" w:cs="Times New Roman"/>
+          <w:bCs/>
+          <w:sz w:val="28"/>
+          <w:szCs w:val="28"/>
+          <w:lang w:val="el-GR"/>
+        </w:rPr>
+        <w:t xml:space="preserve"> στην οθόνη πληρωμής.</w:t>
+      </w:r>
+    </w:p>
+    <w:p>
+      <w:pPr>
+        <w:spacing w:line="259" w:lineRule="auto"/>
+        <w:rPr>
+          <w:rFonts w:ascii="Times New Roman" w:hAnsi="Times New Roman" w:cs="Times New Roman"/>
+          <w:bCs/>
+          <w:sz w:val="28"/>
+          <w:szCs w:val="28"/>
+          <w:lang w:val="el-GR"/>
+        </w:rPr>
+      </w:pPr>
+      <w:r>
+        <w:rPr>
+          <w:rFonts w:ascii="Times New Roman" w:hAnsi="Times New Roman" w:cs="Times New Roman"/>
+          <w:bCs/>
+          <w:sz w:val="28"/>
+          <w:szCs w:val="28"/>
+          <w:lang w:val="el-GR"/>
+        </w:rPr>
+        <w:t xml:space="preserve">Ο </w:t>
+      </w:r>
+      <w:proofErr w:type="spellStart"/>
+      <w:r>
+        <w:rPr>
+          <w:rFonts w:ascii="Times New Roman" w:hAnsi="Times New Roman" w:cs="Times New Roman"/>
+          <w:bCs/>
+          <w:sz w:val="28"/>
+          <w:szCs w:val="28"/>
+          <w:lang w:val="el-GR"/>
+        </w:rPr>
+        <w:t>Gym</w:t>
+      </w:r>
+      <w:proofErr w:type="spellEnd"/>
+      <w:r>
+        <w:rPr>
+          <w:rFonts w:ascii="Times New Roman" w:hAnsi="Times New Roman" w:cs="Times New Roman"/>
+          <w:bCs/>
+          <w:sz w:val="28"/>
+          <w:szCs w:val="28"/>
+          <w:lang w:val="el-GR"/>
+        </w:rPr>
+        <w:t xml:space="preserve"> </w:t>
+      </w:r>
+      <w:proofErr w:type="spellStart"/>
+      <w:r>
+        <w:rPr>
+          <w:rFonts w:ascii="Times New Roman" w:hAnsi="Times New Roman" w:cs="Times New Roman"/>
+          <w:bCs/>
+          <w:sz w:val="28"/>
+          <w:szCs w:val="28"/>
+          <w:lang w:val="el-GR"/>
+        </w:rPr>
+        <w:t>Client</w:t>
+      </w:r>
+      <w:proofErr w:type="spellEnd"/>
+      <w:r>
+        <w:rPr>
+          <w:rFonts w:ascii="Times New Roman" w:hAnsi="Times New Roman" w:cs="Times New Roman"/>
+          <w:bCs/>
+          <w:sz w:val="28"/>
+          <w:szCs w:val="28"/>
+          <w:lang w:val="el-GR"/>
+        </w:rPr>
+        <w:t xml:space="preserve"> εισάγει τα στοιχεία της κάρτας του στην οθόνη πληρωμής.</w:t>
+      </w:r>
+    </w:p>
+    <w:p>
+      <w:pPr>
+        <w:spacing w:line="259" w:lineRule="auto"/>
+        <w:rPr>
+          <w:rFonts w:ascii="Times New Roman" w:hAnsi="Times New Roman" w:cs="Times New Roman"/>
+          <w:bCs/>
+          <w:sz w:val="28"/>
+          <w:szCs w:val="28"/>
+          <w:lang w:val="el-GR"/>
+        </w:rPr>
+      </w:pPr>
+      <w:r>
+        <w:rPr>
+          <w:rFonts w:ascii="Times New Roman" w:hAnsi="Times New Roman" w:cs="Times New Roman"/>
+          <w:bCs/>
+          <w:sz w:val="28"/>
+          <w:szCs w:val="28"/>
+          <w:lang w:val="el-GR"/>
+        </w:rPr>
+        <w:t xml:space="preserve">Το σύστημα ελέγχει εάν τα στοιχεία που συμπλήρωσε ο </w:t>
+      </w:r>
+      <w:proofErr w:type="spellStart"/>
+      <w:r>
+        <w:rPr>
+          <w:rFonts w:ascii="Times New Roman" w:hAnsi="Times New Roman" w:cs="Times New Roman"/>
+          <w:bCs/>
+          <w:sz w:val="28"/>
+          <w:szCs w:val="28"/>
+          <w:lang w:val="el-GR"/>
+        </w:rPr>
+        <w:t>Gym</w:t>
+      </w:r>
+      <w:proofErr w:type="spellEnd"/>
+      <w:r>
+        <w:rPr>
+          <w:rFonts w:ascii="Times New Roman" w:hAnsi="Times New Roman" w:cs="Times New Roman"/>
+          <w:bCs/>
+          <w:sz w:val="28"/>
+          <w:szCs w:val="28"/>
+          <w:lang w:val="el-GR"/>
+        </w:rPr>
+        <w:t xml:space="preserve"> </w:t>
+      </w:r>
+      <w:proofErr w:type="spellStart"/>
+      <w:r>
+        <w:rPr>
+          <w:rFonts w:ascii="Times New Roman" w:hAnsi="Times New Roman" w:cs="Times New Roman"/>
+          <w:bCs/>
+          <w:sz w:val="28"/>
+          <w:szCs w:val="28"/>
+          <w:lang w:val="el-GR"/>
+        </w:rPr>
+        <w:t>Client</w:t>
+      </w:r>
+      <w:proofErr w:type="spellEnd"/>
+      <w:r>
+        <w:rPr>
+          <w:rFonts w:ascii="Times New Roman" w:hAnsi="Times New Roman" w:cs="Times New Roman"/>
+          <w:bCs/>
+          <w:sz w:val="28"/>
+          <w:szCs w:val="28"/>
+          <w:lang w:val="el-GR"/>
+        </w:rPr>
+        <w:t xml:space="preserve"> είναι έγκυρα.</w:t>
+      </w:r>
+    </w:p>
+    <w:p>
+      <w:pPr>
+        <w:spacing w:line="259" w:lineRule="auto"/>
+        <w:rPr>
+          <w:rFonts w:ascii="Times New Roman" w:hAnsi="Times New Roman" w:cs="Times New Roman"/>
+          <w:bCs/>
+          <w:sz w:val="28"/>
+          <w:szCs w:val="28"/>
+          <w:lang w:val="el-GR"/>
+        </w:rPr>
+      </w:pPr>
+      <w:r>
+        <w:rPr>
+          <w:rFonts w:ascii="Times New Roman" w:hAnsi="Times New Roman" w:cs="Times New Roman"/>
+          <w:bCs/>
+          <w:sz w:val="28"/>
+          <w:szCs w:val="28"/>
+          <w:lang w:val="el-GR"/>
+        </w:rPr>
+        <w:t xml:space="preserve">Το σύστημα παραπέμπει τον </w:t>
+      </w:r>
+      <w:proofErr w:type="spellStart"/>
+      <w:r>
+        <w:rPr>
+          <w:rFonts w:ascii="Times New Roman" w:hAnsi="Times New Roman" w:cs="Times New Roman"/>
+          <w:bCs/>
+          <w:sz w:val="28"/>
+          <w:szCs w:val="28"/>
+          <w:lang w:val="el-GR"/>
+        </w:rPr>
+        <w:t>Gym</w:t>
+      </w:r>
+      <w:proofErr w:type="spellEnd"/>
+      <w:r>
+        <w:rPr>
+          <w:rFonts w:ascii="Times New Roman" w:hAnsi="Times New Roman" w:cs="Times New Roman"/>
+          <w:bCs/>
+          <w:sz w:val="28"/>
+          <w:szCs w:val="28"/>
+          <w:lang w:val="el-GR"/>
+        </w:rPr>
+        <w:t xml:space="preserve"> </w:t>
+      </w:r>
+      <w:proofErr w:type="spellStart"/>
+      <w:r>
+        <w:rPr>
+          <w:rFonts w:ascii="Times New Roman" w:hAnsi="Times New Roman" w:cs="Times New Roman"/>
+          <w:bCs/>
+          <w:sz w:val="28"/>
+          <w:szCs w:val="28"/>
+          <w:lang w:val="el-GR"/>
+        </w:rPr>
+        <w:t>Client</w:t>
+      </w:r>
+      <w:proofErr w:type="spellEnd"/>
+      <w:r>
+        <w:rPr>
+          <w:rFonts w:ascii="Times New Roman" w:hAnsi="Times New Roman" w:cs="Times New Roman"/>
+          <w:bCs/>
+          <w:sz w:val="28"/>
+          <w:szCs w:val="28"/>
+          <w:lang w:val="el-GR"/>
+        </w:rPr>
+        <w:t xml:space="preserve"> στην οθόνη της τραπεζικής του εφαρμογής για την πραγματοποίηση της συναλλαγής.</w:t>
+      </w:r>
+    </w:p>
+    <w:p>
+      <w:pPr>
+        <w:spacing w:line="259" w:lineRule="auto"/>
+        <w:rPr>
+          <w:rFonts w:ascii="Times New Roman" w:hAnsi="Times New Roman" w:cs="Times New Roman"/>
+          <w:bCs/>
+          <w:sz w:val="28"/>
+          <w:szCs w:val="28"/>
+          <w:lang w:val="el-GR"/>
+        </w:rPr>
+      </w:pPr>
+      <w:r>
+        <w:rPr>
+          <w:rFonts w:ascii="Times New Roman" w:hAnsi="Times New Roman" w:cs="Times New Roman"/>
+          <w:bCs/>
+          <w:sz w:val="28"/>
+          <w:szCs w:val="28"/>
+          <w:lang w:val="el-GR"/>
+        </w:rPr>
+        <w:t xml:space="preserve">Το σύστημα ελέγχει εάν το χρηματικό υπόλοιπο του </w:t>
+      </w:r>
+      <w:proofErr w:type="spellStart"/>
+      <w:r>
+        <w:rPr>
+          <w:rFonts w:ascii="Times New Roman" w:hAnsi="Times New Roman" w:cs="Times New Roman"/>
+          <w:bCs/>
+          <w:sz w:val="28"/>
+          <w:szCs w:val="28"/>
+          <w:lang w:val="el-GR"/>
+        </w:rPr>
+        <w:t>Gym</w:t>
+      </w:r>
+      <w:proofErr w:type="spellEnd"/>
+      <w:r>
+        <w:rPr>
+          <w:rFonts w:ascii="Times New Roman" w:hAnsi="Times New Roman" w:cs="Times New Roman"/>
+          <w:bCs/>
+          <w:sz w:val="28"/>
+          <w:szCs w:val="28"/>
+          <w:lang w:val="el-GR"/>
+        </w:rPr>
+        <w:t xml:space="preserve"> </w:t>
+      </w:r>
+      <w:proofErr w:type="spellStart"/>
+      <w:r>
+        <w:rPr>
+          <w:rFonts w:ascii="Times New Roman" w:hAnsi="Times New Roman" w:cs="Times New Roman"/>
+          <w:bCs/>
+          <w:sz w:val="28"/>
+          <w:szCs w:val="28"/>
+          <w:lang w:val="el-GR"/>
+        </w:rPr>
+        <w:t>Client</w:t>
+      </w:r>
+      <w:proofErr w:type="spellEnd"/>
+      <w:r>
+        <w:rPr>
+          <w:rFonts w:ascii="Times New Roman" w:hAnsi="Times New Roman" w:cs="Times New Roman"/>
+          <w:bCs/>
+          <w:sz w:val="28"/>
+          <w:szCs w:val="28"/>
+          <w:lang w:val="el-GR"/>
+        </w:rPr>
+        <w:t xml:space="preserve"> είναι αρκετό για την συναλλαγή μέσω του τραπεζικού λογαριασμού.</w:t>
+      </w:r>
+    </w:p>
+    <w:p>
+      <w:pPr>
+        <w:spacing w:line="259" w:lineRule="auto"/>
+        <w:rPr>
+          <w:rFonts w:ascii="Times New Roman" w:hAnsi="Times New Roman" w:cs="Times New Roman"/>
+          <w:bCs/>
+          <w:sz w:val="28"/>
+          <w:szCs w:val="28"/>
+          <w:lang w:val="el-GR"/>
+        </w:rPr>
+      </w:pPr>
+      <w:r>
+        <w:rPr>
+          <w:rFonts w:ascii="Times New Roman" w:hAnsi="Times New Roman" w:cs="Times New Roman"/>
+          <w:bCs/>
+          <w:sz w:val="28"/>
+          <w:szCs w:val="28"/>
+          <w:lang w:val="el-GR"/>
+        </w:rPr>
+        <w:t>Το σύστημα αποθηκεύει την συναλλαγή στην ΒΔ.</w:t>
+      </w:r>
+    </w:p>
+    <w:p>
+      <w:pPr>
+        <w:spacing w:line="259" w:lineRule="auto"/>
+        <w:rPr>
+          <w:rFonts w:ascii="Times New Roman" w:hAnsi="Times New Roman" w:cs="Times New Roman"/>
+          <w:bCs/>
+          <w:sz w:val="28"/>
+          <w:szCs w:val="28"/>
+          <w:lang w:val="el-GR"/>
+        </w:rPr>
+      </w:pPr>
+      <w:r>
+        <w:rPr>
+          <w:rFonts w:ascii="Times New Roman" w:hAnsi="Times New Roman" w:cs="Times New Roman"/>
+          <w:bCs/>
+          <w:sz w:val="28"/>
+          <w:szCs w:val="28"/>
+          <w:lang w:val="el-GR"/>
+        </w:rPr>
+        <w:t xml:space="preserve">Το σύστημα ενημερώνει τον </w:t>
+      </w:r>
+      <w:proofErr w:type="spellStart"/>
+      <w:r>
+        <w:rPr>
+          <w:rFonts w:ascii="Times New Roman" w:hAnsi="Times New Roman" w:cs="Times New Roman"/>
+          <w:bCs/>
+          <w:sz w:val="28"/>
+          <w:szCs w:val="28"/>
+          <w:lang w:val="el-GR"/>
+        </w:rPr>
+        <w:t>Gym</w:t>
+      </w:r>
+      <w:proofErr w:type="spellEnd"/>
+      <w:r>
+        <w:rPr>
+          <w:rFonts w:ascii="Times New Roman" w:hAnsi="Times New Roman" w:cs="Times New Roman"/>
+          <w:bCs/>
+          <w:sz w:val="28"/>
+          <w:szCs w:val="28"/>
+          <w:lang w:val="el-GR"/>
+        </w:rPr>
+        <w:t xml:space="preserve"> </w:t>
+      </w:r>
+      <w:proofErr w:type="spellStart"/>
+      <w:r>
+        <w:rPr>
+          <w:rFonts w:ascii="Times New Roman" w:hAnsi="Times New Roman" w:cs="Times New Roman"/>
+          <w:bCs/>
+          <w:sz w:val="28"/>
+          <w:szCs w:val="28"/>
+          <w:lang w:val="el-GR"/>
+        </w:rPr>
+        <w:t>Client</w:t>
+      </w:r>
+      <w:proofErr w:type="spellEnd"/>
+      <w:r>
+        <w:rPr>
+          <w:rFonts w:ascii="Times New Roman" w:hAnsi="Times New Roman" w:cs="Times New Roman"/>
+          <w:bCs/>
+          <w:sz w:val="28"/>
+          <w:szCs w:val="28"/>
+          <w:lang w:val="el-GR"/>
+        </w:rPr>
+        <w:t xml:space="preserve"> εμφανίζοντας την οθόνη «H συναλλαγή ολοκληρώθηκε με επιτυχία».</w:t>
+      </w:r>
+    </w:p>
+    <w:p>
+      <w:pPr>
+        <w:spacing w:line="259" w:lineRule="auto"/>
+        <w:rPr>
+          <w:rFonts w:ascii="Times New Roman" w:hAnsi="Times New Roman" w:cs="Times New Roman"/>
+          <w:b/>
+          <w:bCs/>
+          <w:sz w:val="28"/>
+          <w:szCs w:val="28"/>
+          <w:lang w:val="el-GR"/>
+        </w:rPr>
+      </w:pPr>
+    </w:p>
+    <w:p>
+      <w:pPr>
+        <w:spacing w:line="259" w:lineRule="auto"/>
+        <w:rPr>
+          <w:rFonts w:ascii="Times New Roman" w:hAnsi="Times New Roman" w:cs="Times New Roman"/>
+          <w:b/>
+          <w:bCs/>
+          <w:sz w:val="28"/>
+          <w:szCs w:val="28"/>
+          <w:lang w:val="el-GR"/>
+        </w:rPr>
+      </w:pPr>
+      <w:r>
+        <w:rPr>
+          <w:rFonts w:ascii="Times New Roman" w:hAnsi="Times New Roman" w:cs="Times New Roman"/>
+          <w:b/>
+          <w:bCs/>
+          <w:sz w:val="28"/>
+          <w:szCs w:val="28"/>
+          <w:lang w:val="el-GR"/>
+        </w:rPr>
+        <w:t xml:space="preserve">Εναλλακτική Ροή 1: Κάποιο από τα στοιχεία της κάρτας του </w:t>
+      </w:r>
+      <w:proofErr w:type="spellStart"/>
+      <w:r>
+        <w:rPr>
+          <w:rFonts w:ascii="Times New Roman" w:hAnsi="Times New Roman" w:cs="Times New Roman"/>
+          <w:b/>
+          <w:bCs/>
+          <w:sz w:val="28"/>
+          <w:szCs w:val="28"/>
+          <w:lang w:val="el-GR"/>
+        </w:rPr>
+        <w:t>Gym</w:t>
+      </w:r>
+      <w:proofErr w:type="spellEnd"/>
+      <w:r>
+        <w:rPr>
+          <w:rFonts w:ascii="Times New Roman" w:hAnsi="Times New Roman" w:cs="Times New Roman"/>
+          <w:b/>
+          <w:bCs/>
+          <w:sz w:val="28"/>
+          <w:szCs w:val="28"/>
+          <w:lang w:val="el-GR"/>
+        </w:rPr>
+        <w:t xml:space="preserve"> </w:t>
+      </w:r>
+      <w:proofErr w:type="spellStart"/>
+      <w:r>
+        <w:rPr>
+          <w:rFonts w:ascii="Times New Roman" w:hAnsi="Times New Roman" w:cs="Times New Roman"/>
+          <w:b/>
+          <w:bCs/>
+          <w:sz w:val="28"/>
+          <w:szCs w:val="28"/>
+          <w:lang w:val="el-GR"/>
+        </w:rPr>
+        <w:t>Client</w:t>
+      </w:r>
+      <w:proofErr w:type="spellEnd"/>
+      <w:r>
+        <w:rPr>
+          <w:rFonts w:ascii="Times New Roman" w:hAnsi="Times New Roman" w:cs="Times New Roman"/>
+          <w:b/>
+          <w:bCs/>
+          <w:sz w:val="28"/>
+          <w:szCs w:val="28"/>
+          <w:lang w:val="el-GR"/>
+        </w:rPr>
+        <w:t xml:space="preserve"> δεν είναι έγκυρα. </w:t>
+      </w:r>
+    </w:p>
+    <w:p>
+      <w:pPr>
+        <w:spacing w:line="259" w:lineRule="auto"/>
+        <w:rPr>
+          <w:rFonts w:ascii="Times New Roman" w:hAnsi="Times New Roman" w:cs="Times New Roman"/>
+          <w:bCs/>
+          <w:sz w:val="28"/>
+          <w:szCs w:val="28"/>
+          <w:lang w:val="el-GR"/>
+        </w:rPr>
+      </w:pPr>
+      <w:r>
+        <w:rPr>
+          <w:rFonts w:ascii="Times New Roman" w:hAnsi="Times New Roman" w:cs="Times New Roman"/>
+          <w:bCs/>
+          <w:sz w:val="28"/>
+          <w:szCs w:val="28"/>
+          <w:lang w:val="el-GR"/>
+        </w:rPr>
+        <w:t xml:space="preserve">2.α.1 Ο </w:t>
+      </w:r>
+      <w:proofErr w:type="spellStart"/>
+      <w:r>
+        <w:rPr>
+          <w:rFonts w:ascii="Times New Roman" w:hAnsi="Times New Roman" w:cs="Times New Roman"/>
+          <w:bCs/>
+          <w:sz w:val="28"/>
+          <w:szCs w:val="28"/>
+          <w:lang w:val="el-GR"/>
+        </w:rPr>
+        <w:t>Gym</w:t>
+      </w:r>
+      <w:proofErr w:type="spellEnd"/>
+      <w:r>
+        <w:rPr>
+          <w:rFonts w:ascii="Times New Roman" w:hAnsi="Times New Roman" w:cs="Times New Roman"/>
+          <w:bCs/>
+          <w:sz w:val="28"/>
+          <w:szCs w:val="28"/>
+          <w:lang w:val="el-GR"/>
+        </w:rPr>
+        <w:t xml:space="preserve"> </w:t>
+      </w:r>
+      <w:proofErr w:type="spellStart"/>
+      <w:r>
+        <w:rPr>
+          <w:rFonts w:ascii="Times New Roman" w:hAnsi="Times New Roman" w:cs="Times New Roman"/>
+          <w:bCs/>
+          <w:sz w:val="28"/>
+          <w:szCs w:val="28"/>
+          <w:lang w:val="el-GR"/>
+        </w:rPr>
+        <w:t>Client</w:t>
+      </w:r>
+      <w:proofErr w:type="spellEnd"/>
+      <w:r>
+        <w:rPr>
+          <w:rFonts w:ascii="Times New Roman" w:hAnsi="Times New Roman" w:cs="Times New Roman"/>
+          <w:bCs/>
+          <w:sz w:val="28"/>
+          <w:szCs w:val="28"/>
+          <w:lang w:val="el-GR"/>
+        </w:rPr>
+        <w:t xml:space="preserve"> εισάγει τα στοιχεία της κάρτας του στην οθόνη πληρωμής.</w:t>
+      </w:r>
+    </w:p>
+    <w:p>
+      <w:pPr>
+        <w:spacing w:line="259" w:lineRule="auto"/>
+        <w:rPr>
+          <w:rFonts w:ascii="Times New Roman" w:hAnsi="Times New Roman" w:cs="Times New Roman"/>
+          <w:bCs/>
+          <w:sz w:val="28"/>
+          <w:szCs w:val="28"/>
+          <w:lang w:val="el-GR"/>
+        </w:rPr>
+      </w:pPr>
+      <w:r>
+        <w:rPr>
+          <w:rFonts w:ascii="Times New Roman" w:hAnsi="Times New Roman" w:cs="Times New Roman"/>
+          <w:bCs/>
+          <w:sz w:val="28"/>
+          <w:szCs w:val="28"/>
+          <w:lang w:val="el-GR"/>
+        </w:rPr>
+        <w:t>2.α.2 Το σύστημα διαπιστώνει ότι δεν είναι έγκυρα τα στοιχεία.</w:t>
+      </w:r>
+    </w:p>
+    <w:p>
+      <w:pPr>
+        <w:spacing w:line="259" w:lineRule="auto"/>
+        <w:rPr>
+          <w:rFonts w:ascii="Times New Roman" w:hAnsi="Times New Roman" w:cs="Times New Roman"/>
+          <w:bCs/>
+          <w:sz w:val="28"/>
+          <w:szCs w:val="28"/>
+          <w:lang w:val="el-GR"/>
+        </w:rPr>
+      </w:pPr>
+      <w:r>
+        <w:rPr>
+          <w:rFonts w:ascii="Times New Roman" w:hAnsi="Times New Roman" w:cs="Times New Roman"/>
+          <w:bCs/>
+          <w:sz w:val="28"/>
+          <w:szCs w:val="28"/>
+          <w:lang w:val="el-GR"/>
+        </w:rPr>
+        <w:t>2.α.3 Το σύστημα εμφανίζει το μήνυμα "Λανθασμένα στοιχεία".</w:t>
+      </w:r>
+    </w:p>
+    <w:p>
+      <w:pPr>
+        <w:spacing w:line="259" w:lineRule="auto"/>
+        <w:rPr>
+          <w:rFonts w:ascii="Times New Roman" w:hAnsi="Times New Roman" w:cs="Times New Roman"/>
+          <w:b/>
+          <w:bCs/>
+          <w:sz w:val="28"/>
+          <w:szCs w:val="28"/>
+          <w:lang w:val="el-GR"/>
+        </w:rPr>
+      </w:pPr>
+    </w:p>
+    <w:p>
+      <w:pPr>
+        <w:spacing w:line="259" w:lineRule="auto"/>
+        <w:rPr>
+          <w:rFonts w:ascii="Times New Roman" w:hAnsi="Times New Roman" w:cs="Times New Roman"/>
+          <w:b/>
+          <w:bCs/>
+          <w:sz w:val="28"/>
+          <w:szCs w:val="28"/>
+          <w:lang w:val="el-GR"/>
+        </w:rPr>
+      </w:pPr>
+      <w:r>
+        <w:rPr>
+          <w:rFonts w:ascii="Times New Roman" w:hAnsi="Times New Roman" w:cs="Times New Roman"/>
+          <w:b/>
+          <w:bCs/>
+          <w:sz w:val="28"/>
+          <w:szCs w:val="28"/>
+          <w:lang w:val="el-GR"/>
+        </w:rPr>
+        <w:t xml:space="preserve">Εναλλακτική Ροή 2: Κάποιο από τα στοιχεία της κάρτας του </w:t>
+      </w:r>
+      <w:proofErr w:type="spellStart"/>
+      <w:r>
+        <w:rPr>
+          <w:rFonts w:ascii="Times New Roman" w:hAnsi="Times New Roman" w:cs="Times New Roman"/>
+          <w:b/>
+          <w:bCs/>
+          <w:sz w:val="28"/>
+          <w:szCs w:val="28"/>
+          <w:lang w:val="el-GR"/>
+        </w:rPr>
+        <w:t>Gym</w:t>
+      </w:r>
+      <w:proofErr w:type="spellEnd"/>
+      <w:r>
+        <w:rPr>
+          <w:rFonts w:ascii="Times New Roman" w:hAnsi="Times New Roman" w:cs="Times New Roman"/>
+          <w:b/>
+          <w:bCs/>
+          <w:sz w:val="28"/>
+          <w:szCs w:val="28"/>
+          <w:lang w:val="el-GR"/>
+        </w:rPr>
+        <w:t xml:space="preserve"> </w:t>
+      </w:r>
+      <w:proofErr w:type="spellStart"/>
+      <w:r>
+        <w:rPr>
+          <w:rFonts w:ascii="Times New Roman" w:hAnsi="Times New Roman" w:cs="Times New Roman"/>
+          <w:b/>
+          <w:bCs/>
+          <w:sz w:val="28"/>
+          <w:szCs w:val="28"/>
+          <w:lang w:val="el-GR"/>
+        </w:rPr>
+        <w:t>Client</w:t>
+      </w:r>
+      <w:proofErr w:type="spellEnd"/>
+      <w:r>
+        <w:rPr>
+          <w:rFonts w:ascii="Times New Roman" w:hAnsi="Times New Roman" w:cs="Times New Roman"/>
+          <w:b/>
+          <w:bCs/>
+          <w:sz w:val="28"/>
+          <w:szCs w:val="28"/>
+          <w:lang w:val="el-GR"/>
+        </w:rPr>
+        <w:t xml:space="preserve"> δεν έχει συμπληρωθεί. </w:t>
+      </w:r>
+    </w:p>
+    <w:p>
+      <w:pPr>
+        <w:spacing w:line="259" w:lineRule="auto"/>
+        <w:rPr>
+          <w:rFonts w:ascii="Times New Roman" w:hAnsi="Times New Roman" w:cs="Times New Roman"/>
+          <w:bCs/>
+          <w:sz w:val="28"/>
+          <w:szCs w:val="28"/>
+          <w:lang w:val="el-GR"/>
+        </w:rPr>
+      </w:pPr>
+      <w:r>
+        <w:rPr>
+          <w:rFonts w:ascii="Times New Roman" w:hAnsi="Times New Roman" w:cs="Times New Roman"/>
+          <w:bCs/>
+          <w:sz w:val="28"/>
+          <w:szCs w:val="28"/>
+          <w:lang w:val="el-GR"/>
+        </w:rPr>
+        <w:t xml:space="preserve">2.α.1 Ο </w:t>
+      </w:r>
+      <w:proofErr w:type="spellStart"/>
+      <w:r>
+        <w:rPr>
+          <w:rFonts w:ascii="Times New Roman" w:hAnsi="Times New Roman" w:cs="Times New Roman"/>
+          <w:bCs/>
+          <w:sz w:val="28"/>
+          <w:szCs w:val="28"/>
+          <w:lang w:val="el-GR"/>
+        </w:rPr>
+        <w:t>Gym</w:t>
+      </w:r>
+      <w:proofErr w:type="spellEnd"/>
+      <w:r>
+        <w:rPr>
+          <w:rFonts w:ascii="Times New Roman" w:hAnsi="Times New Roman" w:cs="Times New Roman"/>
+          <w:bCs/>
+          <w:sz w:val="28"/>
+          <w:szCs w:val="28"/>
+          <w:lang w:val="el-GR"/>
+        </w:rPr>
+        <w:t xml:space="preserve"> </w:t>
+      </w:r>
+      <w:proofErr w:type="spellStart"/>
+      <w:r>
+        <w:rPr>
+          <w:rFonts w:ascii="Times New Roman" w:hAnsi="Times New Roman" w:cs="Times New Roman"/>
+          <w:bCs/>
+          <w:sz w:val="28"/>
+          <w:szCs w:val="28"/>
+          <w:lang w:val="el-GR"/>
+        </w:rPr>
+        <w:t>Client</w:t>
+      </w:r>
+      <w:proofErr w:type="spellEnd"/>
+      <w:r>
+        <w:rPr>
+          <w:rFonts w:ascii="Times New Roman" w:hAnsi="Times New Roman" w:cs="Times New Roman"/>
+          <w:bCs/>
+          <w:sz w:val="28"/>
+          <w:szCs w:val="28"/>
+          <w:lang w:val="el-GR"/>
+        </w:rPr>
+        <w:t xml:space="preserve"> εισάγει τα στοιχεία της κάρτας του στην οθόνη πληρωμής.</w:t>
+      </w:r>
+    </w:p>
+    <w:p>
+      <w:pPr>
+        <w:spacing w:line="259" w:lineRule="auto"/>
+        <w:rPr>
+          <w:rFonts w:ascii="Times New Roman" w:hAnsi="Times New Roman" w:cs="Times New Roman"/>
+          <w:bCs/>
+          <w:sz w:val="28"/>
+          <w:szCs w:val="28"/>
+          <w:lang w:val="el-GR"/>
+        </w:rPr>
+      </w:pPr>
+      <w:r>
+        <w:rPr>
+          <w:rFonts w:ascii="Times New Roman" w:hAnsi="Times New Roman" w:cs="Times New Roman"/>
+          <w:bCs/>
+          <w:sz w:val="28"/>
+          <w:szCs w:val="28"/>
+          <w:lang w:val="el-GR"/>
+        </w:rPr>
+        <w:t>2.α.2 Το σύστημα διαπιστώνει ότι κάποιο από τα στοιχεία της κάρτας δεν έχει συμπληρωθεί.</w:t>
+      </w:r>
+    </w:p>
+    <w:p>
+      <w:pPr>
+        <w:spacing w:line="259" w:lineRule="auto"/>
+        <w:rPr>
+          <w:rFonts w:ascii="Times New Roman" w:hAnsi="Times New Roman" w:cs="Times New Roman"/>
+          <w:bCs/>
+          <w:sz w:val="28"/>
+          <w:szCs w:val="28"/>
+          <w:lang w:val="el-GR"/>
+        </w:rPr>
+      </w:pPr>
+      <w:r>
+        <w:rPr>
+          <w:rFonts w:ascii="Times New Roman" w:hAnsi="Times New Roman" w:cs="Times New Roman"/>
+          <w:bCs/>
+          <w:sz w:val="28"/>
+          <w:szCs w:val="28"/>
+          <w:lang w:val="el-GR"/>
+        </w:rPr>
+        <w:lastRenderedPageBreak/>
+        <w:t>2.α.3 Το σύστημα εμφανίζει το μήνυμα "Κάποια από τα στοιχεία της κάρτας δεν έχουν συμπληρωθεί".</w:t>
+      </w:r>
+    </w:p>
+    <w:p>
+      <w:pPr>
+        <w:spacing w:line="259" w:lineRule="auto"/>
+        <w:rPr>
+          <w:rFonts w:ascii="Times New Roman" w:hAnsi="Times New Roman" w:cs="Times New Roman"/>
+          <w:b/>
+          <w:bCs/>
+          <w:sz w:val="28"/>
+          <w:szCs w:val="28"/>
+          <w:lang w:val="el-GR"/>
+        </w:rPr>
+      </w:pPr>
+    </w:p>
+    <w:p>
+      <w:pPr>
+        <w:spacing w:line="259" w:lineRule="auto"/>
+        <w:rPr>
+          <w:rFonts w:ascii="Times New Roman" w:hAnsi="Times New Roman" w:cs="Times New Roman"/>
+          <w:b/>
+          <w:bCs/>
+          <w:sz w:val="28"/>
+          <w:szCs w:val="28"/>
+          <w:lang w:val="el-GR"/>
+        </w:rPr>
+      </w:pPr>
+      <w:r>
+        <w:rPr>
+          <w:rFonts w:ascii="Times New Roman" w:hAnsi="Times New Roman" w:cs="Times New Roman"/>
+          <w:b/>
+          <w:bCs/>
+          <w:sz w:val="28"/>
+          <w:szCs w:val="28"/>
+          <w:lang w:val="el-GR"/>
+        </w:rPr>
+        <w:t xml:space="preserve">Ενναλακτική Ροή 3: Το χρηματικό υπόλοιπο του </w:t>
+      </w:r>
+      <w:proofErr w:type="spellStart"/>
+      <w:r>
+        <w:rPr>
+          <w:rFonts w:ascii="Times New Roman" w:hAnsi="Times New Roman" w:cs="Times New Roman"/>
+          <w:b/>
+          <w:bCs/>
+          <w:sz w:val="28"/>
+          <w:szCs w:val="28"/>
+          <w:lang w:val="el-GR"/>
+        </w:rPr>
+        <w:t>Gym</w:t>
+      </w:r>
+      <w:proofErr w:type="spellEnd"/>
+      <w:r>
+        <w:rPr>
+          <w:rFonts w:ascii="Times New Roman" w:hAnsi="Times New Roman" w:cs="Times New Roman"/>
+          <w:b/>
+          <w:bCs/>
+          <w:sz w:val="28"/>
+          <w:szCs w:val="28"/>
+          <w:lang w:val="el-GR"/>
+        </w:rPr>
+        <w:t xml:space="preserve"> </w:t>
+      </w:r>
+      <w:proofErr w:type="spellStart"/>
+      <w:r>
+        <w:rPr>
+          <w:rFonts w:ascii="Times New Roman" w:hAnsi="Times New Roman" w:cs="Times New Roman"/>
+          <w:b/>
+          <w:bCs/>
+          <w:sz w:val="28"/>
+          <w:szCs w:val="28"/>
+          <w:lang w:val="el-GR"/>
+        </w:rPr>
+        <w:t>Client</w:t>
+      </w:r>
+      <w:proofErr w:type="spellEnd"/>
+      <w:r>
+        <w:rPr>
+          <w:rFonts w:ascii="Times New Roman" w:hAnsi="Times New Roman" w:cs="Times New Roman"/>
+          <w:b/>
+          <w:bCs/>
+          <w:sz w:val="28"/>
+          <w:szCs w:val="28"/>
+          <w:lang w:val="el-GR"/>
+        </w:rPr>
+        <w:t xml:space="preserve"> δεν επαρκεί για την συναλλαγή.</w:t>
+      </w:r>
+    </w:p>
+    <w:p>
+      <w:pPr>
+        <w:spacing w:line="259" w:lineRule="auto"/>
+        <w:rPr>
+          <w:rFonts w:ascii="Times New Roman" w:hAnsi="Times New Roman" w:cs="Times New Roman"/>
+          <w:bCs/>
+          <w:sz w:val="28"/>
+          <w:szCs w:val="28"/>
+          <w:lang w:val="el-GR"/>
+        </w:rPr>
+      </w:pPr>
+      <w:r>
+        <w:rPr>
+          <w:rFonts w:ascii="Times New Roman" w:hAnsi="Times New Roman" w:cs="Times New Roman"/>
+          <w:bCs/>
+          <w:sz w:val="28"/>
+          <w:szCs w:val="28"/>
+          <w:lang w:val="el-GR"/>
+        </w:rPr>
+        <w:t xml:space="preserve">     6.α.1 Το  σύστημα ελέγχει εάν το χρηματικό υπόλοιπο του </w:t>
+      </w:r>
+      <w:proofErr w:type="spellStart"/>
+      <w:r>
+        <w:rPr>
+          <w:rFonts w:ascii="Times New Roman" w:hAnsi="Times New Roman" w:cs="Times New Roman"/>
+          <w:bCs/>
+          <w:sz w:val="28"/>
+          <w:szCs w:val="28"/>
+          <w:lang w:val="el-GR"/>
+        </w:rPr>
+        <w:t>Gym</w:t>
+      </w:r>
+      <w:proofErr w:type="spellEnd"/>
+      <w:r>
+        <w:rPr>
+          <w:rFonts w:ascii="Times New Roman" w:hAnsi="Times New Roman" w:cs="Times New Roman"/>
+          <w:bCs/>
+          <w:sz w:val="28"/>
+          <w:szCs w:val="28"/>
+          <w:lang w:val="el-GR"/>
+        </w:rPr>
+        <w:t xml:space="preserve"> </w:t>
+      </w:r>
+      <w:proofErr w:type="spellStart"/>
+      <w:r>
+        <w:rPr>
+          <w:rFonts w:ascii="Times New Roman" w:hAnsi="Times New Roman" w:cs="Times New Roman"/>
+          <w:bCs/>
+          <w:sz w:val="28"/>
+          <w:szCs w:val="28"/>
+          <w:lang w:val="el-GR"/>
+        </w:rPr>
+        <w:t>Client</w:t>
+      </w:r>
+      <w:proofErr w:type="spellEnd"/>
+      <w:r>
+        <w:rPr>
+          <w:rFonts w:ascii="Times New Roman" w:hAnsi="Times New Roman" w:cs="Times New Roman"/>
+          <w:bCs/>
+          <w:sz w:val="28"/>
+          <w:szCs w:val="28"/>
+          <w:lang w:val="el-GR"/>
+        </w:rPr>
+        <w:t xml:space="preserve"> είναι αρκετό για την συναλλαγή μέσω του τραπεζικού λογαριασμού.</w:t>
+      </w:r>
+    </w:p>
+    <w:p>
+      <w:pPr>
+        <w:spacing w:line="259" w:lineRule="auto"/>
+        <w:rPr>
+          <w:rFonts w:ascii="Times New Roman" w:hAnsi="Times New Roman" w:cs="Times New Roman"/>
+          <w:bCs/>
+          <w:sz w:val="28"/>
+          <w:szCs w:val="28"/>
+          <w:lang w:val="el-GR"/>
+        </w:rPr>
+      </w:pPr>
+      <w:r>
+        <w:rPr>
+          <w:rFonts w:ascii="Times New Roman" w:hAnsi="Times New Roman" w:cs="Times New Roman"/>
+          <w:bCs/>
+          <w:sz w:val="28"/>
+          <w:szCs w:val="28"/>
+          <w:lang w:val="el-GR"/>
+        </w:rPr>
+        <w:t xml:space="preserve">     6.α.2 Το σύστημα βρίσκει ότι το χρηματικό υπόλοιπο δεν επαρκεί.</w:t>
+      </w:r>
+    </w:p>
+    <w:p>
+      <w:pPr>
+        <w:spacing w:line="259" w:lineRule="auto"/>
+        <w:rPr>
+          <w:rFonts w:ascii="Times New Roman" w:hAnsi="Times New Roman" w:cs="Times New Roman"/>
+          <w:bCs/>
+          <w:sz w:val="28"/>
+          <w:szCs w:val="28"/>
+          <w:lang w:val="el-GR"/>
+        </w:rPr>
+      </w:pPr>
+      <w:r>
+        <w:rPr>
+          <w:rFonts w:ascii="Times New Roman" w:hAnsi="Times New Roman" w:cs="Times New Roman"/>
+          <w:bCs/>
+          <w:sz w:val="28"/>
+          <w:szCs w:val="28"/>
+          <w:lang w:val="el-GR"/>
+        </w:rPr>
+        <w:t xml:space="preserve">     6.α.3 Το σύστημα εμφανίζει ενημερωτική οθόνη και εμφανίζει την οθόνη του 2ου βήματος.</w:t>
       </w:r>
     </w:p>
     <w:p>
@@ -19674,7 +21089,7 @@
 </file>
 
 <file path=word/numbering.xml><?xml version="1.0" encoding="utf-8"?>
-<w:numbering xmlns:wpc="http://schemas.microsoft.com/office/word/2010/wordprocessingCanvas" xmlns:cx="http://schemas.microsoft.com/office/drawing/2014/chartex" xmlns:cx1="http://schemas.microsoft.com/office/drawing/2015/9/8/chartex" xmlns:cx2="http://schemas.microsoft.com/office/drawing/2015/10/21/chartex" xmlns:cx3="http://schemas.microsoft.com/office/drawing/2016/5/9/chartex" xmlns:cx4="http://schemas.microsoft.com/office/drawing/2016/5/10/chartex" xmlns:cx5="http://schemas.microsoft.com/office/drawing/2016/5/11/chartex" xmlns:cx6="http://schemas.microsoft.com/office/drawing/2016/5/12/chartex" xmlns:cx7="http://schemas.microsoft.com/office/drawing/2016/5/13/chartex" xmlns:cx8="http://schemas.microsoft.com/office/drawing/2016/5/14/chartex" xmlns:mc="http://schemas.openxmlformats.org/markup-compatibility/2006" xmlns:aink="http://schemas.microsoft.com/office/drawing/2016/ink" xmlns:am3d="http://schemas.microsoft.com/office/drawing/2017/model3d" xmlns:o="urn:schemas-microsoft-com:office:office" xmlns:oel="http://schemas.microsoft.com/office/2019/extlst" xmlns:r="http://schemas.openxmlformats.org/officeDocument/2006/relationships" xmlns:m="http://schemas.openxmlformats.org/officeDocument/2006/math" xmlns:v="urn:schemas-microsoft-com:vml" xmlns:wp14="http://schemas.microsoft.com/office/word/2010/wordprocessingDrawing" xmlns:wp="http://schemas.openxmlformats.org/drawingml/2006/wordprocessingDrawing" xmlns:w10="urn:schemas-microsoft-com:office:word" xmlns:w="http://schemas.openxmlformats.org/wordprocessingml/2006/main" xmlns:w14="http://schemas.microsoft.com/office/word/2010/wordml" xmlns:w15="http://schemas.microsoft.com/office/word/2012/wordml" xmlns:w16cex="http://schemas.microsoft.com/office/word/2018/wordml/cex" xmlns:w16cid="http://schemas.microsoft.com/office/word/2016/wordml/cid" xmlns:w16="http://schemas.microsoft.com/office/word/2018/wordml" xmlns:w16du="http://schemas.microsoft.com/office/word/2023/wordml/word16du" xmlns:w16sdtdh="http://schemas.microsoft.com/office/word/2020/wordml/sdtdatahash" xmlns:w16sdtfl="http://schemas.microsoft.com/office/word/2024/wordml/sdtformatlock" xmlns:w16se="http://schemas.microsoft.com/office/word/2015/wordml/symex" xmlns:wpg="http://schemas.microsoft.com/office/word/2010/wordprocessingGroup" xmlns:wpi="http://schemas.microsoft.com/office/word/2010/wordprocessingInk" xmlns:wne="http://schemas.microsoft.com/office/word/2006/wordml" xmlns:wps="http://schemas.microsoft.com/office/word/2010/wordprocessingShape" mc:Ignorable="w14 w15 w16se w16cid w16 w16cex w16sdtdh w16sdtfl w16du wp14">
+<w:numbering xmlns:wpc="http://schemas.microsoft.com/office/word/2010/wordprocessingCanvas" xmlns:cx="http://schemas.microsoft.com/office/drawing/2014/chartex" xmlns:mc="http://schemas.openxmlformats.org/markup-compatibility/2006" xmlns:o="urn:schemas-microsoft-com:office:office" xmlns:r="http://schemas.openxmlformats.org/officeDocument/2006/relationships" xmlns:m="http://schemas.openxmlformats.org/officeDocument/2006/math" xmlns:v="urn:schemas-microsoft-com:vml" xmlns:wp14="http://schemas.microsoft.com/office/word/2010/wordprocessingDrawing" xmlns:wp="http://schemas.openxmlformats.org/drawingml/2006/wordprocessingDrawing" xmlns:w10="urn:schemas-microsoft-com:office:word" xmlns:w="http://schemas.openxmlformats.org/wordprocessingml/2006/main" xmlns:w14="http://schemas.microsoft.com/office/word/2010/wordml" xmlns:w15="http://schemas.microsoft.com/office/word/2012/wordml" xmlns:w16se="http://schemas.microsoft.com/office/word/2015/wordml/symex" xmlns:wpg="http://schemas.microsoft.com/office/word/2010/wordprocessingGroup" xmlns:wpi="http://schemas.microsoft.com/office/word/2010/wordprocessingInk" xmlns:wne="http://schemas.microsoft.com/office/word/2006/wordml" xmlns:wps="http://schemas.microsoft.com/office/word/2010/wordprocessingShape" mc:Ignorable="w14 w15 w16se wp14">
   <w:abstractNum w:abstractNumId="0" w15:restartNumberingAfterBreak="0">
     <w:nsid w:val="00E57F98"/>
     <w:multiLevelType w:val="hybridMultilevel"/>
@@ -21243,62 +22658,62 @@
       </w:pPr>
     </w:lvl>
   </w:abstractNum>
-  <w:num w:numId="1" w16cid:durableId="1479037105">
+  <w:num w:numId="1">
     <w:abstractNumId w:val="2"/>
   </w:num>
-  <w:num w:numId="2" w16cid:durableId="2098792326">
+  <w:num w:numId="2">
     <w:abstractNumId w:val="12"/>
   </w:num>
-  <w:num w:numId="3" w16cid:durableId="186792017">
+  <w:num w:numId="3">
     <w:abstractNumId w:val="7"/>
   </w:num>
-  <w:num w:numId="4" w16cid:durableId="1115248273">
+  <w:num w:numId="4">
     <w:abstractNumId w:val="15"/>
   </w:num>
-  <w:num w:numId="5" w16cid:durableId="1543709281">
+  <w:num w:numId="5">
     <w:abstractNumId w:val="10"/>
   </w:num>
-  <w:num w:numId="6" w16cid:durableId="569073300">
+  <w:num w:numId="6">
     <w:abstractNumId w:val="14"/>
   </w:num>
-  <w:num w:numId="7" w16cid:durableId="354892478">
+  <w:num w:numId="7">
     <w:abstractNumId w:val="3"/>
   </w:num>
-  <w:num w:numId="8" w16cid:durableId="1895694551">
+  <w:num w:numId="8">
     <w:abstractNumId w:val="0"/>
   </w:num>
-  <w:num w:numId="9" w16cid:durableId="1186945609">
+  <w:num w:numId="9">
     <w:abstractNumId w:val="9"/>
   </w:num>
-  <w:num w:numId="10" w16cid:durableId="1912078861">
+  <w:num w:numId="10">
     <w:abstractNumId w:val="5"/>
   </w:num>
-  <w:num w:numId="11" w16cid:durableId="1224217794">
+  <w:num w:numId="11">
     <w:abstractNumId w:val="11"/>
   </w:num>
-  <w:num w:numId="12" w16cid:durableId="2000377096">
+  <w:num w:numId="12">
     <w:abstractNumId w:val="13"/>
   </w:num>
-  <w:num w:numId="13" w16cid:durableId="1520462359">
+  <w:num w:numId="13">
     <w:abstractNumId w:val="4"/>
   </w:num>
-  <w:num w:numId="14" w16cid:durableId="1206061525">
+  <w:num w:numId="14">
     <w:abstractNumId w:val="1"/>
   </w:num>
-  <w:num w:numId="15" w16cid:durableId="1183586681">
+  <w:num w:numId="15">
     <w:abstractNumId w:val="8"/>
   </w:num>
-  <w:num w:numId="16" w16cid:durableId="470565157">
+  <w:num w:numId="16">
     <w:abstractNumId w:val="16"/>
   </w:num>
-  <w:num w:numId="17" w16cid:durableId="1077286187">
+  <w:num w:numId="17">
     <w:abstractNumId w:val="6"/>
   </w:num>
 </w:numbering>
 </file>
 
 <file path=word/styles.xml><?xml version="1.0" encoding="utf-8"?>
-<w:styles xmlns:mc="http://schemas.openxmlformats.org/markup-compatibility/2006" xmlns:r="http://schemas.openxmlformats.org/officeDocument/2006/relationships" xmlns:w="http://schemas.openxmlformats.org/wordprocessingml/2006/main" xmlns:w14="http://schemas.microsoft.com/office/word/2010/wordml" xmlns:w15="http://schemas.microsoft.com/office/word/2012/wordml" xmlns:w16cex="http://schemas.microsoft.com/office/word/2018/wordml/cex" xmlns:w16cid="http://schemas.microsoft.com/office/word/2016/wordml/cid" xmlns:w16="http://schemas.microsoft.com/office/word/2018/wordml" xmlns:w16du="http://schemas.microsoft.com/office/word/2023/wordml/word16du" xmlns:w16sdtdh="http://schemas.microsoft.com/office/word/2020/wordml/sdtdatahash" xmlns:w16sdtfl="http://schemas.microsoft.com/office/word/2024/wordml/sdtformatlock" xmlns:w16se="http://schemas.microsoft.com/office/word/2015/wordml/symex" mc:Ignorable="w14 w15 w16se w16cid w16 w16cex w16sdtdh w16sdtfl w16du">
+<w:styles xmlns:mc="http://schemas.openxmlformats.org/markup-compatibility/2006" xmlns:r="http://schemas.openxmlformats.org/officeDocument/2006/relationships" xmlns:w="http://schemas.openxmlformats.org/wordprocessingml/2006/main" xmlns:w14="http://schemas.microsoft.com/office/word/2010/wordml" xmlns:w15="http://schemas.microsoft.com/office/word/2012/wordml" xmlns:w16se="http://schemas.microsoft.com/office/word/2015/wordml/symex" mc:Ignorable="w14 w15 w16se">
   <w:docDefaults>
     <w:rPrDefault>
       <w:rPr>
@@ -21316,7 +22731,7 @@
       </w:pPr>
     </w:pPrDefault>
   </w:docDefaults>
-  <w:latentStyles w:defLockedState="0" w:defUIPriority="99" w:defSemiHidden="0" w:defUnhideWhenUsed="0" w:defQFormat="0" w:count="376">
+  <w:latentStyles w:defLockedState="0" w:defUIPriority="99" w:defSemiHidden="0" w:defUnhideWhenUsed="0" w:defQFormat="0" w:count="371">
     <w:lsdException w:name="Normal" w:uiPriority="0" w:qFormat="1"/>
     <w:lsdException w:name="heading 1" w:uiPriority="9" w:qFormat="1"/>
     <w:lsdException w:name="heading 2" w:semiHidden="1" w:uiPriority="9" w:unhideWhenUsed="1" w:qFormat="1"/>
@@ -21688,22 +23103,17 @@
     <w:lsdException w:name="List Table 5 Dark Accent 6" w:uiPriority="50"/>
     <w:lsdException w:name="List Table 6 Colorful Accent 6" w:uiPriority="51"/>
     <w:lsdException w:name="List Table 7 Colorful Accent 6" w:uiPriority="52"/>
-    <w:lsdException w:name="Mention" w:semiHidden="1" w:unhideWhenUsed="1"/>
-    <w:lsdException w:name="Smart Hyperlink" w:semiHidden="1" w:unhideWhenUsed="1"/>
-    <w:lsdException w:name="Hashtag" w:semiHidden="1" w:unhideWhenUsed="1"/>
-    <w:lsdException w:name="Unresolved Mention" w:semiHidden="1" w:unhideWhenUsed="1"/>
-    <w:lsdException w:name="Smart Link" w:semiHidden="1" w:unhideWhenUsed="1"/>
   </w:latentStyles>
-  <w:style w:type="paragraph" w:default="1" w:styleId="Normal">
+  <w:style w:type="paragraph" w:default="1" w:styleId="a">
     <w:name w:val="Normal"/>
     <w:qFormat/>
     <w:rsid w:val="003E0E52"/>
   </w:style>
-  <w:style w:type="paragraph" w:styleId="Heading1">
+  <w:style w:type="paragraph" w:styleId="1">
     <w:name w:val="heading 1"/>
-    <w:basedOn w:val="Normal"/>
-    <w:next w:val="Normal"/>
-    <w:link w:val="Heading1Char"/>
+    <w:basedOn w:val="a"/>
+    <w:next w:val="a"/>
+    <w:link w:val="1Char"/>
     <w:uiPriority w:val="9"/>
     <w:qFormat/>
     <w:rsid w:val="003E0E52"/>
@@ -21720,11 +23130,11 @@
       <w:szCs w:val="40"/>
     </w:rPr>
   </w:style>
-  <w:style w:type="paragraph" w:styleId="Heading2">
+  <w:style w:type="paragraph" w:styleId="2">
     <w:name w:val="heading 2"/>
-    <w:basedOn w:val="Normal"/>
-    <w:next w:val="Normal"/>
-    <w:link w:val="Heading2Char"/>
+    <w:basedOn w:val="a"/>
+    <w:next w:val="a"/>
+    <w:link w:val="2Char"/>
     <w:uiPriority w:val="9"/>
     <w:semiHidden/>
     <w:unhideWhenUsed/>
@@ -21743,11 +23153,11 @@
       <w:szCs w:val="32"/>
     </w:rPr>
   </w:style>
-  <w:style w:type="paragraph" w:styleId="Heading3">
+  <w:style w:type="paragraph" w:styleId="3">
     <w:name w:val="heading 3"/>
-    <w:basedOn w:val="Normal"/>
-    <w:next w:val="Normal"/>
-    <w:link w:val="Heading3Char"/>
+    <w:basedOn w:val="a"/>
+    <w:next w:val="a"/>
+    <w:link w:val="3Char"/>
     <w:uiPriority w:val="9"/>
     <w:semiHidden/>
     <w:unhideWhenUsed/>
@@ -21766,11 +23176,11 @@
       <w:szCs w:val="28"/>
     </w:rPr>
   </w:style>
-  <w:style w:type="paragraph" w:styleId="Heading4">
+  <w:style w:type="paragraph" w:styleId="4">
     <w:name w:val="heading 4"/>
-    <w:basedOn w:val="Normal"/>
-    <w:next w:val="Normal"/>
-    <w:link w:val="Heading4Char"/>
+    <w:basedOn w:val="a"/>
+    <w:next w:val="a"/>
+    <w:link w:val="4Char"/>
     <w:uiPriority w:val="9"/>
     <w:semiHidden/>
     <w:unhideWhenUsed/>
@@ -21789,11 +23199,11 @@
       <w:color w:val="0F4761" w:themeColor="accent1" w:themeShade="BF"/>
     </w:rPr>
   </w:style>
-  <w:style w:type="paragraph" w:styleId="Heading5">
+  <w:style w:type="paragraph" w:styleId="5">
     <w:name w:val="heading 5"/>
-    <w:basedOn w:val="Normal"/>
-    <w:next w:val="Normal"/>
-    <w:link w:val="Heading5Char"/>
+    <w:basedOn w:val="a"/>
+    <w:next w:val="a"/>
+    <w:link w:val="5Char"/>
     <w:uiPriority w:val="9"/>
     <w:semiHidden/>
     <w:unhideWhenUsed/>
@@ -21810,11 +23220,11 @@
       <w:color w:val="0F4761" w:themeColor="accent1" w:themeShade="BF"/>
     </w:rPr>
   </w:style>
-  <w:style w:type="paragraph" w:styleId="Heading6">
+  <w:style w:type="paragraph" w:styleId="6">
     <w:name w:val="heading 6"/>
-    <w:basedOn w:val="Normal"/>
-    <w:next w:val="Normal"/>
-    <w:link w:val="Heading6Char"/>
+    <w:basedOn w:val="a"/>
+    <w:next w:val="a"/>
+    <w:link w:val="6Char"/>
     <w:uiPriority w:val="9"/>
     <w:semiHidden/>
     <w:unhideWhenUsed/>
@@ -21833,11 +23243,11 @@
       <w:color w:val="595959" w:themeColor="text1" w:themeTint="A6"/>
     </w:rPr>
   </w:style>
-  <w:style w:type="paragraph" w:styleId="Heading7">
+  <w:style w:type="paragraph" w:styleId="7">
     <w:name w:val="heading 7"/>
-    <w:basedOn w:val="Normal"/>
-    <w:next w:val="Normal"/>
-    <w:link w:val="Heading7Char"/>
+    <w:basedOn w:val="a"/>
+    <w:next w:val="a"/>
+    <w:link w:val="7Char"/>
     <w:uiPriority w:val="9"/>
     <w:semiHidden/>
     <w:unhideWhenUsed/>
@@ -21854,11 +23264,11 @@
       <w:color w:val="595959" w:themeColor="text1" w:themeTint="A6"/>
     </w:rPr>
   </w:style>
-  <w:style w:type="paragraph" w:styleId="Heading8">
+  <w:style w:type="paragraph" w:styleId="8">
     <w:name w:val="heading 8"/>
-    <w:basedOn w:val="Normal"/>
-    <w:next w:val="Normal"/>
-    <w:link w:val="Heading8Char"/>
+    <w:basedOn w:val="a"/>
+    <w:next w:val="a"/>
+    <w:link w:val="8Char"/>
     <w:uiPriority w:val="9"/>
     <w:semiHidden/>
     <w:unhideWhenUsed/>
@@ -21877,11 +23287,11 @@
       <w:color w:val="272727" w:themeColor="text1" w:themeTint="D8"/>
     </w:rPr>
   </w:style>
-  <w:style w:type="paragraph" w:styleId="Heading9">
+  <w:style w:type="paragraph" w:styleId="9">
     <w:name w:val="heading 9"/>
-    <w:basedOn w:val="Normal"/>
-    <w:next w:val="Normal"/>
-    <w:link w:val="Heading9Char"/>
+    <w:basedOn w:val="a"/>
+    <w:next w:val="a"/>
+    <w:link w:val="9Char"/>
     <w:uiPriority w:val="9"/>
     <w:semiHidden/>
     <w:unhideWhenUsed/>
@@ -21898,13 +23308,13 @@
       <w:color w:val="272727" w:themeColor="text1" w:themeTint="D8"/>
     </w:rPr>
   </w:style>
-  <w:style w:type="character" w:default="1" w:styleId="DefaultParagraphFont">
+  <w:style w:type="character" w:default="1" w:styleId="a0">
     <w:name w:val="Default Paragraph Font"/>
     <w:uiPriority w:val="1"/>
     <w:semiHidden/>
     <w:unhideWhenUsed/>
   </w:style>
-  <w:style w:type="table" w:default="1" w:styleId="TableNormal">
+  <w:style w:type="table" w:default="1" w:styleId="a1">
     <w:name w:val="Normal Table"/>
     <w:uiPriority w:val="99"/>
     <w:semiHidden/>
@@ -21919,16 +23329,16 @@
       </w:tblCellMar>
     </w:tblPr>
   </w:style>
-  <w:style w:type="numbering" w:default="1" w:styleId="NoList">
+  <w:style w:type="numbering" w:default="1" w:styleId="a2">
     <w:name w:val="No List"/>
     <w:uiPriority w:val="99"/>
     <w:semiHidden/>
     <w:unhideWhenUsed/>
   </w:style>
-  <w:style w:type="character" w:customStyle="1" w:styleId="Heading1Char">
-    <w:name w:val="Heading 1 Char"/>
-    <w:basedOn w:val="DefaultParagraphFont"/>
-    <w:link w:val="Heading1"/>
+  <w:style w:type="character" w:customStyle="1" w:styleId="1Char">
+    <w:name w:val="Επικεφαλίδα 1 Char"/>
+    <w:basedOn w:val="a0"/>
+    <w:link w:val="1"/>
     <w:uiPriority w:val="9"/>
     <w:rsid w:val="003E0E52"/>
     <w:rPr>
@@ -21938,10 +23348,10 @@
       <w:szCs w:val="40"/>
     </w:rPr>
   </w:style>
-  <w:style w:type="character" w:customStyle="1" w:styleId="Heading2Char">
-    <w:name w:val="Heading 2 Char"/>
-    <w:basedOn w:val="DefaultParagraphFont"/>
-    <w:link w:val="Heading2"/>
+  <w:style w:type="character" w:customStyle="1" w:styleId="2Char">
+    <w:name w:val="Επικεφαλίδα 2 Char"/>
+    <w:basedOn w:val="a0"/>
+    <w:link w:val="2"/>
     <w:uiPriority w:val="9"/>
     <w:semiHidden/>
     <w:rsid w:val="003E0E52"/>
@@ -21952,10 +23362,10 @@
       <w:szCs w:val="32"/>
     </w:rPr>
   </w:style>
-  <w:style w:type="character" w:customStyle="1" w:styleId="Heading3Char">
-    <w:name w:val="Heading 3 Char"/>
-    <w:basedOn w:val="DefaultParagraphFont"/>
-    <w:link w:val="Heading3"/>
+  <w:style w:type="character" w:customStyle="1" w:styleId="3Char">
+    <w:name w:val="Επικεφαλίδα 3 Char"/>
+    <w:basedOn w:val="a0"/>
+    <w:link w:val="3"/>
     <w:uiPriority w:val="9"/>
     <w:semiHidden/>
     <w:rsid w:val="003E0E52"/>
@@ -21966,10 +23376,10 @@
       <w:szCs w:val="28"/>
     </w:rPr>
   </w:style>
-  <w:style w:type="character" w:customStyle="1" w:styleId="Heading4Char">
-    <w:name w:val="Heading 4 Char"/>
-    <w:basedOn w:val="DefaultParagraphFont"/>
-    <w:link w:val="Heading4"/>
+  <w:style w:type="character" w:customStyle="1" w:styleId="4Char">
+    <w:name w:val="Επικεφαλίδα 4 Char"/>
+    <w:basedOn w:val="a0"/>
+    <w:link w:val="4"/>
     <w:uiPriority w:val="9"/>
     <w:semiHidden/>
     <w:rsid w:val="003E0E52"/>
@@ -21980,10 +23390,10 @@
       <w:color w:val="0F4761" w:themeColor="accent1" w:themeShade="BF"/>
     </w:rPr>
   </w:style>
-  <w:style w:type="character" w:customStyle="1" w:styleId="Heading5Char">
-    <w:name w:val="Heading 5 Char"/>
-    <w:basedOn w:val="DefaultParagraphFont"/>
-    <w:link w:val="Heading5"/>
+  <w:style w:type="character" w:customStyle="1" w:styleId="5Char">
+    <w:name w:val="Επικεφαλίδα 5 Char"/>
+    <w:basedOn w:val="a0"/>
+    <w:link w:val="5"/>
     <w:uiPriority w:val="9"/>
     <w:semiHidden/>
     <w:rsid w:val="003E0E52"/>
@@ -21992,10 +23402,10 @@
       <w:color w:val="0F4761" w:themeColor="accent1" w:themeShade="BF"/>
     </w:rPr>
   </w:style>
-  <w:style w:type="character" w:customStyle="1" w:styleId="Heading6Char">
-    <w:name w:val="Heading 6 Char"/>
-    <w:basedOn w:val="DefaultParagraphFont"/>
-    <w:link w:val="Heading6"/>
+  <w:style w:type="character" w:customStyle="1" w:styleId="6Char">
+    <w:name w:val="Επικεφαλίδα 6 Char"/>
+    <w:basedOn w:val="a0"/>
+    <w:link w:val="6"/>
     <w:uiPriority w:val="9"/>
     <w:semiHidden/>
     <w:rsid w:val="003E0E52"/>
@@ -22006,10 +23416,10 @@
       <w:color w:val="595959" w:themeColor="text1" w:themeTint="A6"/>
     </w:rPr>
   </w:style>
-  <w:style w:type="character" w:customStyle="1" w:styleId="Heading7Char">
-    <w:name w:val="Heading 7 Char"/>
-    <w:basedOn w:val="DefaultParagraphFont"/>
-    <w:link w:val="Heading7"/>
+  <w:style w:type="character" w:customStyle="1" w:styleId="7Char">
+    <w:name w:val="Επικεφαλίδα 7 Char"/>
+    <w:basedOn w:val="a0"/>
+    <w:link w:val="7"/>
     <w:uiPriority w:val="9"/>
     <w:semiHidden/>
     <w:rsid w:val="003E0E52"/>
@@ -22018,10 +23428,10 @@
       <w:color w:val="595959" w:themeColor="text1" w:themeTint="A6"/>
     </w:rPr>
   </w:style>
-  <w:style w:type="character" w:customStyle="1" w:styleId="Heading8Char">
-    <w:name w:val="Heading 8 Char"/>
-    <w:basedOn w:val="DefaultParagraphFont"/>
-    <w:link w:val="Heading8"/>
+  <w:style w:type="character" w:customStyle="1" w:styleId="8Char">
+    <w:name w:val="Επικεφαλίδα 8 Char"/>
+    <w:basedOn w:val="a0"/>
+    <w:link w:val="8"/>
     <w:uiPriority w:val="9"/>
     <w:semiHidden/>
     <w:rsid w:val="003E0E52"/>
@@ -22032,10 +23442,10 @@
       <w:color w:val="272727" w:themeColor="text1" w:themeTint="D8"/>
     </w:rPr>
   </w:style>
-  <w:style w:type="character" w:customStyle="1" w:styleId="Heading9Char">
-    <w:name w:val="Heading 9 Char"/>
-    <w:basedOn w:val="DefaultParagraphFont"/>
-    <w:link w:val="Heading9"/>
+  <w:style w:type="character" w:customStyle="1" w:styleId="9Char">
+    <w:name w:val="Επικεφαλίδα 9 Char"/>
+    <w:basedOn w:val="a0"/>
+    <w:link w:val="9"/>
     <w:uiPriority w:val="9"/>
     <w:semiHidden/>
     <w:rsid w:val="003E0E52"/>
@@ -22044,11 +23454,11 @@
       <w:color w:val="272727" w:themeColor="text1" w:themeTint="D8"/>
     </w:rPr>
   </w:style>
-  <w:style w:type="paragraph" w:styleId="Title">
+  <w:style w:type="paragraph" w:styleId="a3">
     <w:name w:val="Title"/>
-    <w:basedOn w:val="Normal"/>
-    <w:next w:val="Normal"/>
-    <w:link w:val="TitleChar"/>
+    <w:basedOn w:val="a"/>
+    <w:next w:val="a"/>
+    <w:link w:val="Char"/>
     <w:uiPriority w:val="10"/>
     <w:qFormat/>
     <w:rsid w:val="003E0E52"/>
@@ -22064,10 +23474,10 @@
       <w:szCs w:val="56"/>
     </w:rPr>
   </w:style>
-  <w:style w:type="character" w:customStyle="1" w:styleId="TitleChar">
-    <w:name w:val="Title Char"/>
-    <w:basedOn w:val="DefaultParagraphFont"/>
-    <w:link w:val="Title"/>
+  <w:style w:type="character" w:customStyle="1" w:styleId="Char">
+    <w:name w:val="Τίτλος Char"/>
+    <w:basedOn w:val="a0"/>
+    <w:link w:val="a3"/>
     <w:uiPriority w:val="10"/>
     <w:rsid w:val="003E0E52"/>
     <w:rPr>
@@ -22078,11 +23488,11 @@
       <w:szCs w:val="56"/>
     </w:rPr>
   </w:style>
-  <w:style w:type="paragraph" w:styleId="Subtitle">
+  <w:style w:type="paragraph" w:styleId="a4">
     <w:name w:val="Subtitle"/>
-    <w:basedOn w:val="Normal"/>
-    <w:next w:val="Normal"/>
-    <w:link w:val="SubtitleChar"/>
+    <w:basedOn w:val="a"/>
+    <w:next w:val="a"/>
+    <w:link w:val="Char0"/>
     <w:uiPriority w:val="11"/>
     <w:qFormat/>
     <w:rsid w:val="003E0E52"/>
@@ -22099,10 +23509,10 @@
       <w:szCs w:val="28"/>
     </w:rPr>
   </w:style>
-  <w:style w:type="character" w:customStyle="1" w:styleId="SubtitleChar">
-    <w:name w:val="Subtitle Char"/>
-    <w:basedOn w:val="DefaultParagraphFont"/>
-    <w:link w:val="Subtitle"/>
+  <w:style w:type="character" w:customStyle="1" w:styleId="Char0">
+    <w:name w:val="Υπότιτλος Char"/>
+    <w:basedOn w:val="a0"/>
+    <w:link w:val="a4"/>
     <w:uiPriority w:val="11"/>
     <w:rsid w:val="003E0E52"/>
     <w:rPr>
@@ -22113,11 +23523,11 @@
       <w:szCs w:val="28"/>
     </w:rPr>
   </w:style>
-  <w:style w:type="paragraph" w:styleId="Quote">
+  <w:style w:type="paragraph" w:styleId="a5">
     <w:name w:val="Quote"/>
-    <w:basedOn w:val="Normal"/>
-    <w:next w:val="Normal"/>
-    <w:link w:val="QuoteChar"/>
+    <w:basedOn w:val="a"/>
+    <w:next w:val="a"/>
+    <w:link w:val="Char1"/>
     <w:uiPriority w:val="29"/>
     <w:qFormat/>
     <w:rsid w:val="003E0E52"/>
@@ -22131,10 +23541,10 @@
       <w:color w:val="404040" w:themeColor="text1" w:themeTint="BF"/>
     </w:rPr>
   </w:style>
-  <w:style w:type="character" w:customStyle="1" w:styleId="QuoteChar">
-    <w:name w:val="Quote Char"/>
-    <w:basedOn w:val="DefaultParagraphFont"/>
-    <w:link w:val="Quote"/>
+  <w:style w:type="character" w:customStyle="1" w:styleId="Char1">
+    <w:name w:val="Απόσπασμα Char"/>
+    <w:basedOn w:val="a0"/>
+    <w:link w:val="a5"/>
     <w:uiPriority w:val="29"/>
     <w:rsid w:val="003E0E52"/>
     <w:rPr>
@@ -22143,9 +23553,9 @@
       <w:color w:val="404040" w:themeColor="text1" w:themeTint="BF"/>
     </w:rPr>
   </w:style>
-  <w:style w:type="paragraph" w:styleId="ListParagraph">
+  <w:style w:type="paragraph" w:styleId="a6">
     <w:name w:val="List Paragraph"/>
-    <w:basedOn w:val="Normal"/>
+    <w:basedOn w:val="a"/>
     <w:uiPriority w:val="34"/>
     <w:qFormat/>
     <w:rsid w:val="003E0E52"/>
@@ -22154,9 +23564,9 @@
       <w:contextualSpacing/>
     </w:pPr>
   </w:style>
-  <w:style w:type="character" w:styleId="IntenseEmphasis">
+  <w:style w:type="character" w:styleId="a7">
     <w:name w:val="Intense Emphasis"/>
-    <w:basedOn w:val="DefaultParagraphFont"/>
+    <w:basedOn w:val="a0"/>
     <w:uiPriority w:val="21"/>
     <w:qFormat/>
     <w:rsid w:val="003E0E52"/>
@@ -22166,11 +23576,11 @@
       <w:color w:val="0F4761" w:themeColor="accent1" w:themeShade="BF"/>
     </w:rPr>
   </w:style>
-  <w:style w:type="paragraph" w:styleId="IntenseQuote">
+  <w:style w:type="paragraph" w:styleId="a8">
     <w:name w:val="Intense Quote"/>
-    <w:basedOn w:val="Normal"/>
-    <w:next w:val="Normal"/>
-    <w:link w:val="IntenseQuoteChar"/>
+    <w:basedOn w:val="a"/>
+    <w:next w:val="a"/>
+    <w:link w:val="Char2"/>
     <w:uiPriority w:val="30"/>
     <w:qFormat/>
     <w:rsid w:val="003E0E52"/>
@@ -22189,10 +23599,10 @@
       <w:color w:val="0F4761" w:themeColor="accent1" w:themeShade="BF"/>
     </w:rPr>
   </w:style>
-  <w:style w:type="character" w:customStyle="1" w:styleId="IntenseQuoteChar">
-    <w:name w:val="Intense Quote Char"/>
-    <w:basedOn w:val="DefaultParagraphFont"/>
-    <w:link w:val="IntenseQuote"/>
+  <w:style w:type="character" w:customStyle="1" w:styleId="Char2">
+    <w:name w:val="Έντονο απόσπ. Char"/>
+    <w:basedOn w:val="a0"/>
+    <w:link w:val="a8"/>
     <w:uiPriority w:val="30"/>
     <w:rsid w:val="003E0E52"/>
     <w:rPr>
@@ -22201,9 +23611,9 @@
       <w:color w:val="0F4761" w:themeColor="accent1" w:themeShade="BF"/>
     </w:rPr>
   </w:style>
-  <w:style w:type="character" w:styleId="IntenseReference">
+  <w:style w:type="character" w:styleId="a9">
     <w:name w:val="Intense Reference"/>
-    <w:basedOn w:val="DefaultParagraphFont"/>
+    <w:basedOn w:val="a0"/>
     <w:uiPriority w:val="32"/>
     <w:qFormat/>
     <w:rsid w:val="003E0E52"/>

</xml_diff>